<commit_message>
Final Cross Review for HSI and CYRS Updated Project Plan Signed-off-by: Ahmed-Zoher <ahmed.o.zoher@gmail.com>
</commit_message>
<xml_diff>
--- a/Digital_Elevator_PO4_DGELV/Input documents/PO4_DGELV_DIGITAL ELEVATOR_CYRS.docx
+++ b/Digital_Elevator_PO4_DGELV/Input documents/PO4_DGELV_DIGITAL ELEVATOR_CYRS.docx
@@ -150,6 +150,8 @@
     <w:p/>
     <w:p/>
     <w:p/>
+    <w:p/>
+    <w:p/>
     <w:p>
       <w:pPr>
         <w:pBdr>
@@ -176,14 +178,25 @@
           <w:sz w:val="32"/>
           <w:szCs w:val="32"/>
         </w:rPr>
+        <w:lastRenderedPageBreak/>
+        <w:t xml:space="preserve">Current </w:t>
+      </w:r>
+      <w:r>
+        <w:rPr>
+          <w:rFonts w:ascii="Calibri" w:eastAsia="Calibri" w:hAnsi="Calibri" w:cs="Calibri"/>
+          <w:b/>
+          <w:color w:val="000000"/>
+          <w:sz w:val="32"/>
+          <w:szCs w:val="32"/>
+        </w:rPr>
         <w:t>Document Status</w:t>
       </w:r>
     </w:p>
     <w:tbl>
       <w:tblPr>
         <w:tblStyle w:val="a"/>
-        <w:tblW w:w="10694" w:type="dxa"/>
-        <w:tblInd w:w="-633" w:type="dxa"/>
+        <w:tblW w:w="11250" w:type="dxa"/>
+        <w:tblInd w:w="-458" w:type="dxa"/>
         <w:tblBorders>
           <w:top w:val="single" w:sz="6" w:space="0" w:color="000000"/>
           <w:left w:val="single" w:sz="6" w:space="0" w:color="000000"/>
@@ -196,11 +209,11 @@
         <w:tblLook w:val="0000" w:firstRow="0" w:lastRow="0" w:firstColumn="0" w:lastColumn="0" w:noHBand="0" w:noVBand="0"/>
       </w:tblPr>
       <w:tblGrid>
-        <w:gridCol w:w="3600"/>
+        <w:gridCol w:w="3425"/>
         <w:gridCol w:w="1215"/>
-        <w:gridCol w:w="2565"/>
-        <w:gridCol w:w="1657"/>
-        <w:gridCol w:w="1657"/>
+        <w:gridCol w:w="1840"/>
+        <w:gridCol w:w="2790"/>
+        <w:gridCol w:w="1980"/>
       </w:tblGrid>
       <w:tr>
         <w:trPr>
@@ -208,7 +221,7 @@
         </w:trPr>
         <w:tc>
           <w:tcPr>
-            <w:tcW w:w="3600" w:type="dxa"/>
+            <w:tcW w:w="3425" w:type="dxa"/>
           </w:tcPr>
           <w:p>
             <w:pPr>
@@ -227,7 +240,6 @@
                 <w:sz w:val="28"/>
                 <w:szCs w:val="28"/>
               </w:rPr>
-              <w:lastRenderedPageBreak/>
               <w:t>Document Name</w:t>
             </w:r>
           </w:p>
@@ -259,7 +271,7 @@
         </w:tc>
         <w:tc>
           <w:tcPr>
-            <w:tcW w:w="2565" w:type="dxa"/>
+            <w:tcW w:w="1840" w:type="dxa"/>
           </w:tcPr>
           <w:p>
             <w:pPr>
@@ -278,38 +290,38 @@
                 <w:sz w:val="28"/>
                 <w:szCs w:val="28"/>
               </w:rPr>
+              <w:t>Last Modified</w:t>
+            </w:r>
+          </w:p>
+        </w:tc>
+        <w:tc>
+          <w:tcPr>
+            <w:tcW w:w="2790" w:type="dxa"/>
+          </w:tcPr>
+          <w:p>
+            <w:pPr>
+              <w:jc w:val="center"/>
+              <w:rPr>
+                <w:rFonts w:ascii="Calibri" w:eastAsia="Calibri" w:hAnsi="Calibri" w:cs="Calibri"/>
+                <w:b/>
+                <w:sz w:val="28"/>
+                <w:szCs w:val="28"/>
+              </w:rPr>
+            </w:pPr>
+            <w:r>
+              <w:rPr>
+                <w:rFonts w:ascii="Calibri" w:eastAsia="Calibri" w:hAnsi="Calibri" w:cs="Calibri"/>
+                <w:b/>
+                <w:sz w:val="28"/>
+                <w:szCs w:val="28"/>
+              </w:rPr>
               <w:t>Author</w:t>
             </w:r>
           </w:p>
         </w:tc>
         <w:tc>
           <w:tcPr>
-            <w:tcW w:w="1657" w:type="dxa"/>
-          </w:tcPr>
-          <w:p>
-            <w:pPr>
-              <w:jc w:val="center"/>
-              <w:rPr>
-                <w:rFonts w:ascii="Calibri" w:eastAsia="Calibri" w:hAnsi="Calibri" w:cs="Calibri"/>
-                <w:b/>
-                <w:sz w:val="28"/>
-                <w:szCs w:val="28"/>
-              </w:rPr>
-            </w:pPr>
-            <w:r>
-              <w:rPr>
-                <w:rFonts w:ascii="Calibri" w:eastAsia="Calibri" w:hAnsi="Calibri" w:cs="Calibri"/>
-                <w:b/>
-                <w:sz w:val="28"/>
-                <w:szCs w:val="28"/>
-              </w:rPr>
-              <w:t>Last Modified</w:t>
-            </w:r>
-          </w:p>
-        </w:tc>
-        <w:tc>
-          <w:tcPr>
-            <w:tcW w:w="1657" w:type="dxa"/>
+            <w:tcW w:w="1980" w:type="dxa"/>
           </w:tcPr>
           <w:p>
             <w:pPr>
@@ -339,7 +351,7 @@
         </w:trPr>
         <w:tc>
           <w:tcPr>
-            <w:tcW w:w="3600" w:type="dxa"/>
+            <w:tcW w:w="3425" w:type="dxa"/>
           </w:tcPr>
           <w:p>
             <w:pPr>
@@ -398,56 +410,7 @@
         </w:tc>
         <w:tc>
           <w:tcPr>
-            <w:tcW w:w="2565" w:type="dxa"/>
-          </w:tcPr>
-          <w:p>
-            <w:pPr>
-              <w:rPr>
-                <w:rFonts w:ascii="Calibri" w:eastAsia="Calibri" w:hAnsi="Calibri" w:cs="Calibri"/>
-                <w:sz w:val="28"/>
-                <w:szCs w:val="28"/>
-              </w:rPr>
-            </w:pPr>
-            <w:r>
-              <w:rPr>
-                <w:rFonts w:ascii="Calibri" w:eastAsia="Calibri" w:hAnsi="Calibri" w:cs="Calibri"/>
-                <w:sz w:val="28"/>
-                <w:szCs w:val="28"/>
-              </w:rPr>
-              <w:t xml:space="preserve">Salma </w:t>
-            </w:r>
-            <w:r>
-              <w:rPr>
-                <w:rFonts w:ascii="Calibri" w:eastAsia="Calibri" w:hAnsi="Calibri" w:cs="Calibri"/>
-                <w:sz w:val="28"/>
-                <w:szCs w:val="28"/>
-              </w:rPr>
-              <w:t>A</w:t>
-            </w:r>
-          </w:p>
-          <w:p>
-            <w:pPr>
-              <w:rPr>
-                <w:rFonts w:ascii="Calibri" w:eastAsia="Calibri" w:hAnsi="Calibri" w:cs="Calibri"/>
-                <w:sz w:val="28"/>
-                <w:szCs w:val="28"/>
-              </w:rPr>
-            </w:pPr>
-            <w:proofErr w:type="spellStart"/>
-            <w:r>
-              <w:rPr>
-                <w:rFonts w:ascii="Calibri" w:eastAsia="Calibri" w:hAnsi="Calibri" w:cs="Calibri"/>
-                <w:sz w:val="28"/>
-                <w:szCs w:val="28"/>
-              </w:rPr>
-              <w:t>mr</w:t>
-            </w:r>
-            <w:proofErr w:type="spellEnd"/>
-          </w:p>
-        </w:tc>
-        <w:tc>
-          <w:tcPr>
-            <w:tcW w:w="1657" w:type="dxa"/>
+            <w:tcW w:w="1840" w:type="dxa"/>
           </w:tcPr>
           <w:p>
             <w:pPr>
@@ -464,13 +427,36 @@
                 <w:sz w:val="28"/>
                 <w:szCs w:val="28"/>
               </w:rPr>
-              <w:t>2/2/2020</w:t>
-            </w:r>
-          </w:p>
-        </w:tc>
-        <w:tc>
-          <w:tcPr>
-            <w:tcW w:w="1657" w:type="dxa"/>
+              <w:t>2/7/2020</w:t>
+            </w:r>
+          </w:p>
+        </w:tc>
+        <w:tc>
+          <w:tcPr>
+            <w:tcW w:w="2790" w:type="dxa"/>
+          </w:tcPr>
+          <w:p>
+            <w:pPr>
+              <w:jc w:val="center"/>
+              <w:rPr>
+                <w:rFonts w:ascii="Calibri" w:eastAsia="Calibri" w:hAnsi="Calibri" w:cs="Calibri"/>
+                <w:sz w:val="28"/>
+                <w:szCs w:val="28"/>
+              </w:rPr>
+            </w:pPr>
+            <w:r>
+              <w:rPr>
+                <w:rFonts w:ascii="Calibri" w:eastAsia="Calibri" w:hAnsi="Calibri" w:cs="Calibri"/>
+                <w:sz w:val="28"/>
+                <w:szCs w:val="28"/>
+              </w:rPr>
+              <w:t>Ahmed Zoher</w:t>
+            </w:r>
+          </w:p>
+        </w:tc>
+        <w:tc>
+          <w:tcPr>
+            <w:tcW w:w="1980" w:type="dxa"/>
           </w:tcPr>
           <w:p>
             <w:pPr>
@@ -601,7 +587,7 @@
     <w:tbl>
       <w:tblPr>
         <w:tblStyle w:val="a"/>
-        <w:tblW w:w="10980" w:type="dxa"/>
+        <w:tblW w:w="11251" w:type="dxa"/>
         <w:tblInd w:w="-464" w:type="dxa"/>
         <w:tblBorders>
           <w:top w:val="single" w:sz="6" w:space="0" w:color="000000"/>
@@ -615,16 +601,19 @@
         <w:tblLook w:val="0000" w:firstRow="0" w:lastRow="0" w:firstColumn="0" w:lastColumn="0" w:noHBand="0" w:noVBand="0"/>
       </w:tblPr>
       <w:tblGrid>
-        <w:gridCol w:w="1530"/>
-        <w:gridCol w:w="1350"/>
-        <w:gridCol w:w="4320"/>
-        <w:gridCol w:w="2430"/>
-        <w:gridCol w:w="1350"/>
+        <w:gridCol w:w="1536"/>
+        <w:gridCol w:w="4431"/>
+        <w:gridCol w:w="1239"/>
+        <w:gridCol w:w="2700"/>
+        <w:gridCol w:w="1345"/>
       </w:tblGrid>
       <w:tr>
-        <w:tc>
-          <w:tcPr>
-            <w:tcW w:w="1530" w:type="dxa"/>
+        <w:trPr>
+          <w:trHeight w:val="341"/>
+        </w:trPr>
+        <w:tc>
+          <w:tcPr>
+            <w:tcW w:w="1536" w:type="dxa"/>
           </w:tcPr>
           <w:p>
             <w:pPr>
@@ -649,7 +638,7 @@
         </w:tc>
         <w:tc>
           <w:tcPr>
-            <w:tcW w:w="1350" w:type="dxa"/>
+            <w:tcW w:w="4431" w:type="dxa"/>
           </w:tcPr>
           <w:p>
             <w:pPr>
@@ -668,13 +657,38 @@
                 <w:sz w:val="28"/>
                 <w:szCs w:val="28"/>
               </w:rPr>
+              <w:t>Description</w:t>
+            </w:r>
+          </w:p>
+        </w:tc>
+        <w:tc>
+          <w:tcPr>
+            <w:tcW w:w="1239" w:type="dxa"/>
+          </w:tcPr>
+          <w:p>
+            <w:pPr>
+              <w:jc w:val="center"/>
+              <w:rPr>
+                <w:rFonts w:ascii="Calibri" w:eastAsia="Calibri" w:hAnsi="Calibri" w:cs="Calibri"/>
+                <w:b/>
+                <w:sz w:val="28"/>
+                <w:szCs w:val="28"/>
+              </w:rPr>
+            </w:pPr>
+            <w:r>
+              <w:rPr>
+                <w:rFonts w:ascii="Calibri" w:eastAsia="Calibri" w:hAnsi="Calibri" w:cs="Calibri"/>
+                <w:b/>
+                <w:sz w:val="28"/>
+                <w:szCs w:val="28"/>
+              </w:rPr>
               <w:t>Version</w:t>
             </w:r>
           </w:p>
         </w:tc>
         <w:tc>
           <w:tcPr>
-            <w:tcW w:w="4320" w:type="dxa"/>
+            <w:tcW w:w="2700" w:type="dxa"/>
           </w:tcPr>
           <w:p>
             <w:pPr>
@@ -693,38 +707,13 @@
                 <w:sz w:val="28"/>
                 <w:szCs w:val="28"/>
               </w:rPr>
-              <w:t>Description</w:t>
-            </w:r>
-          </w:p>
-        </w:tc>
-        <w:tc>
-          <w:tcPr>
-            <w:tcW w:w="2430" w:type="dxa"/>
-          </w:tcPr>
-          <w:p>
-            <w:pPr>
-              <w:jc w:val="center"/>
-              <w:rPr>
-                <w:rFonts w:ascii="Calibri" w:eastAsia="Calibri" w:hAnsi="Calibri" w:cs="Calibri"/>
-                <w:b/>
-                <w:sz w:val="28"/>
-                <w:szCs w:val="28"/>
-              </w:rPr>
-            </w:pPr>
-            <w:r>
-              <w:rPr>
-                <w:rFonts w:ascii="Calibri" w:eastAsia="Calibri" w:hAnsi="Calibri" w:cs="Calibri"/>
-                <w:b/>
-                <w:sz w:val="28"/>
-                <w:szCs w:val="28"/>
-              </w:rPr>
               <w:t>Author</w:t>
             </w:r>
           </w:p>
         </w:tc>
         <w:tc>
           <w:tcPr>
-            <w:tcW w:w="1350" w:type="dxa"/>
+            <w:tcW w:w="1345" w:type="dxa"/>
           </w:tcPr>
           <w:p>
             <w:pPr>
@@ -749,13 +738,16 @@
         </w:tc>
       </w:tr>
       <w:tr>
-        <w:tc>
-          <w:tcPr>
-            <w:tcW w:w="1530" w:type="dxa"/>
-          </w:tcPr>
-          <w:p>
-            <w:pPr>
-              <w:jc w:val="left"/>
+        <w:trPr>
+          <w:trHeight w:val="620"/>
+        </w:trPr>
+        <w:tc>
+          <w:tcPr>
+            <w:tcW w:w="1536" w:type="dxa"/>
+          </w:tcPr>
+          <w:p>
+            <w:pPr>
+              <w:jc w:val="center"/>
               <w:rPr>
                 <w:rFonts w:ascii="Calibri" w:eastAsia="Calibri" w:hAnsi="Calibri" w:cs="Calibri"/>
                 <w:sz w:val="28"/>
@@ -791,7 +783,851 @@
         </w:tc>
         <w:tc>
           <w:tcPr>
-            <w:tcW w:w="1350" w:type="dxa"/>
+            <w:tcW w:w="4431" w:type="dxa"/>
+          </w:tcPr>
+          <w:p>
+            <w:pPr>
+              <w:rPr>
+                <w:rFonts w:ascii="Calibri" w:eastAsia="Calibri" w:hAnsi="Calibri" w:cs="Calibri"/>
+                <w:sz w:val="28"/>
+                <w:szCs w:val="28"/>
+              </w:rPr>
+            </w:pPr>
+            <w:r>
+              <w:rPr>
+                <w:rFonts w:ascii="Calibri" w:eastAsia="Calibri" w:hAnsi="Calibri" w:cs="Calibri"/>
+                <w:sz w:val="28"/>
+                <w:szCs w:val="28"/>
+              </w:rPr>
+              <w:t>Initial Draft, specifying Introduction, system overview and document outline.</w:t>
+            </w:r>
+          </w:p>
+        </w:tc>
+        <w:tc>
+          <w:tcPr>
+            <w:tcW w:w="1239" w:type="dxa"/>
+          </w:tcPr>
+          <w:p>
+            <w:pPr>
+              <w:jc w:val="center"/>
+              <w:rPr>
+                <w:rFonts w:ascii="Calibri" w:eastAsia="Calibri" w:hAnsi="Calibri" w:cs="Calibri"/>
+                <w:sz w:val="28"/>
+                <w:szCs w:val="28"/>
+              </w:rPr>
+            </w:pPr>
+            <w:r>
+              <w:rPr>
+                <w:rFonts w:ascii="Calibri" w:eastAsia="Calibri" w:hAnsi="Calibri" w:cs="Calibri" w:hint="cs"/>
+                <w:color w:val="000000"/>
+                <w:sz w:val="28"/>
+                <w:szCs w:val="28"/>
+                <w:rtl/>
+              </w:rPr>
+              <w:t>1.0</w:t>
+            </w:r>
+          </w:p>
+        </w:tc>
+        <w:tc>
+          <w:tcPr>
+            <w:tcW w:w="2700" w:type="dxa"/>
+          </w:tcPr>
+          <w:p>
+            <w:pPr>
+              <w:jc w:val="center"/>
+              <w:rPr>
+                <w:rFonts w:ascii="Calibri" w:eastAsia="Calibri" w:hAnsi="Calibri" w:cs="Calibri"/>
+                <w:sz w:val="28"/>
+                <w:szCs w:val="28"/>
+              </w:rPr>
+            </w:pPr>
+            <w:r>
+              <w:rPr>
+                <w:rFonts w:ascii="Calibri" w:eastAsia="Calibri" w:hAnsi="Calibri" w:cs="Calibri"/>
+                <w:sz w:val="28"/>
+                <w:szCs w:val="28"/>
+              </w:rPr>
+              <w:t>Mostafa Sayed A-Hamid</w:t>
+            </w:r>
+          </w:p>
+        </w:tc>
+        <w:tc>
+          <w:tcPr>
+            <w:tcW w:w="1345" w:type="dxa"/>
+          </w:tcPr>
+          <w:p>
+            <w:pPr>
+              <w:jc w:val="center"/>
+              <w:rPr>
+                <w:rFonts w:ascii="Calibri" w:eastAsia="Calibri" w:hAnsi="Calibri" w:cs="Calibri"/>
+                <w:sz w:val="28"/>
+                <w:szCs w:val="28"/>
+              </w:rPr>
+            </w:pPr>
+            <w:r>
+              <w:rPr>
+                <w:rFonts w:ascii="Calibri" w:eastAsia="Calibri" w:hAnsi="Calibri" w:cs="Calibri"/>
+                <w:sz w:val="28"/>
+                <w:szCs w:val="28"/>
+              </w:rPr>
+              <w:t>Draft</w:t>
+            </w:r>
+          </w:p>
+        </w:tc>
+      </w:tr>
+      <w:tr>
+        <w:trPr>
+          <w:trHeight w:val="620"/>
+        </w:trPr>
+        <w:tc>
+          <w:tcPr>
+            <w:tcW w:w="1536" w:type="dxa"/>
+          </w:tcPr>
+          <w:p>
+            <w:pPr>
+              <w:jc w:val="center"/>
+              <w:rPr>
+                <w:rFonts w:ascii="Calibri" w:eastAsia="Calibri" w:hAnsi="Calibri" w:cs="Calibri"/>
+                <w:sz w:val="28"/>
+                <w:szCs w:val="28"/>
+              </w:rPr>
+            </w:pPr>
+            <w:r>
+              <w:rPr>
+                <w:rFonts w:ascii="Calibri" w:eastAsia="Calibri" w:hAnsi="Calibri" w:cs="Calibri"/>
+                <w:sz w:val="28"/>
+                <w:szCs w:val="28"/>
+              </w:rPr>
+              <w:t>1/</w:t>
+            </w:r>
+            <w:r>
+              <w:rPr>
+                <w:rFonts w:ascii="Calibri" w:eastAsia="Calibri" w:hAnsi="Calibri" w:cs="Calibri" w:hint="cs"/>
+                <w:sz w:val="28"/>
+                <w:szCs w:val="28"/>
+                <w:rtl/>
+              </w:rPr>
+              <w:t>24</w:t>
+            </w:r>
+            <w:r>
+              <w:rPr>
+                <w:rFonts w:ascii="Calibri" w:eastAsia="Calibri" w:hAnsi="Calibri" w:cs="Calibri"/>
+                <w:sz w:val="28"/>
+                <w:szCs w:val="28"/>
+              </w:rPr>
+              <w:t>/2020</w:t>
+            </w:r>
+          </w:p>
+        </w:tc>
+        <w:tc>
+          <w:tcPr>
+            <w:tcW w:w="4431" w:type="dxa"/>
+          </w:tcPr>
+          <w:p>
+            <w:pPr>
+              <w:rPr>
+                <w:rFonts w:ascii="Calibri" w:eastAsia="Calibri" w:hAnsi="Calibri" w:cs="Calibri"/>
+                <w:sz w:val="28"/>
+                <w:szCs w:val="28"/>
+              </w:rPr>
+            </w:pPr>
+            <w:r>
+              <w:rPr>
+                <w:rFonts w:ascii="Calibri" w:eastAsia="Calibri" w:hAnsi="Calibri" w:cs="Calibri"/>
+                <w:sz w:val="28"/>
+                <w:szCs w:val="28"/>
+              </w:rPr>
+              <w:t>Changes in system overview section, subsection of hardware.</w:t>
+            </w:r>
+          </w:p>
+        </w:tc>
+        <w:tc>
+          <w:tcPr>
+            <w:tcW w:w="1239" w:type="dxa"/>
+          </w:tcPr>
+          <w:p>
+            <w:pPr>
+              <w:jc w:val="center"/>
+              <w:rPr>
+                <w:rFonts w:ascii="Calibri" w:eastAsia="Calibri" w:hAnsi="Calibri" w:cs="Calibri"/>
+                <w:sz w:val="28"/>
+                <w:szCs w:val="28"/>
+              </w:rPr>
+            </w:pPr>
+            <w:r>
+              <w:rPr>
+                <w:rFonts w:ascii="Calibri" w:eastAsia="Calibri" w:hAnsi="Calibri" w:cs="Calibri" w:hint="cs"/>
+                <w:color w:val="000000"/>
+                <w:sz w:val="28"/>
+                <w:szCs w:val="28"/>
+                <w:rtl/>
+              </w:rPr>
+              <w:t>1</w:t>
+            </w:r>
+            <w:r>
+              <w:rPr>
+                <w:rFonts w:ascii="Calibri" w:eastAsia="Calibri" w:hAnsi="Calibri" w:cs="Calibri"/>
+                <w:color w:val="000000"/>
+                <w:sz w:val="28"/>
+                <w:szCs w:val="28"/>
+              </w:rPr>
+              <w:t>.1</w:t>
+            </w:r>
+          </w:p>
+        </w:tc>
+        <w:tc>
+          <w:tcPr>
+            <w:tcW w:w="2700" w:type="dxa"/>
+          </w:tcPr>
+          <w:p>
+            <w:pPr>
+              <w:jc w:val="center"/>
+              <w:rPr>
+                <w:rFonts w:ascii="Calibri" w:eastAsia="Calibri" w:hAnsi="Calibri" w:cs="Calibri"/>
+                <w:sz w:val="28"/>
+                <w:szCs w:val="28"/>
+              </w:rPr>
+            </w:pPr>
+            <w:r>
+              <w:rPr>
+                <w:rFonts w:ascii="Calibri" w:eastAsia="Calibri" w:hAnsi="Calibri" w:cs="Calibri"/>
+                <w:sz w:val="28"/>
+                <w:szCs w:val="28"/>
+              </w:rPr>
+              <w:t>Mostafa Sayed A-Hamid</w:t>
+            </w:r>
+          </w:p>
+        </w:tc>
+        <w:tc>
+          <w:tcPr>
+            <w:tcW w:w="1345" w:type="dxa"/>
+          </w:tcPr>
+          <w:p>
+            <w:pPr>
+              <w:jc w:val="center"/>
+              <w:rPr>
+                <w:rFonts w:ascii="Calibri" w:eastAsia="Calibri" w:hAnsi="Calibri" w:cs="Calibri"/>
+                <w:sz w:val="28"/>
+                <w:szCs w:val="28"/>
+              </w:rPr>
+            </w:pPr>
+            <w:r>
+              <w:rPr>
+                <w:rFonts w:ascii="Calibri" w:eastAsia="Calibri" w:hAnsi="Calibri" w:cs="Calibri"/>
+                <w:sz w:val="28"/>
+                <w:szCs w:val="28"/>
+              </w:rPr>
+              <w:t>Proposed</w:t>
+            </w:r>
+          </w:p>
+        </w:tc>
+      </w:tr>
+      <w:tr>
+        <w:trPr>
+          <w:trHeight w:val="613"/>
+        </w:trPr>
+        <w:tc>
+          <w:tcPr>
+            <w:tcW w:w="1536" w:type="dxa"/>
+          </w:tcPr>
+          <w:p>
+            <w:pPr>
+              <w:jc w:val="center"/>
+              <w:rPr>
+                <w:rFonts w:ascii="Calibri" w:eastAsia="Calibri" w:hAnsi="Calibri" w:cs="Calibri"/>
+                <w:sz w:val="28"/>
+                <w:szCs w:val="28"/>
+              </w:rPr>
+            </w:pPr>
+            <w:r>
+              <w:rPr>
+                <w:rFonts w:ascii="Calibri" w:eastAsia="Calibri" w:hAnsi="Calibri" w:cs="Calibri"/>
+                <w:sz w:val="28"/>
+                <w:szCs w:val="28"/>
+              </w:rPr>
+              <w:t>1/</w:t>
+            </w:r>
+            <w:r>
+              <w:rPr>
+                <w:rFonts w:ascii="Calibri" w:eastAsia="Calibri" w:hAnsi="Calibri" w:cs="Calibri" w:hint="cs"/>
+                <w:sz w:val="28"/>
+                <w:szCs w:val="28"/>
+                <w:rtl/>
+              </w:rPr>
+              <w:t>2</w:t>
+            </w:r>
+            <w:r>
+              <w:rPr>
+                <w:rFonts w:ascii="Calibri" w:eastAsia="Calibri" w:hAnsi="Calibri" w:cs="Calibri"/>
+                <w:sz w:val="28"/>
+                <w:szCs w:val="28"/>
+              </w:rPr>
+              <w:t>5/2020</w:t>
+            </w:r>
+          </w:p>
+        </w:tc>
+        <w:tc>
+          <w:tcPr>
+            <w:tcW w:w="4431" w:type="dxa"/>
+          </w:tcPr>
+          <w:p>
+            <w:pPr>
+              <w:rPr>
+                <w:rFonts w:ascii="Calibri" w:eastAsia="Calibri" w:hAnsi="Calibri" w:cs="Calibri"/>
+                <w:sz w:val="28"/>
+                <w:szCs w:val="28"/>
+              </w:rPr>
+            </w:pPr>
+            <w:r>
+              <w:rPr>
+                <w:rFonts w:ascii="Calibri" w:eastAsia="Calibri" w:hAnsi="Calibri" w:cs="Calibri"/>
+                <w:sz w:val="28"/>
+                <w:szCs w:val="28"/>
+              </w:rPr>
+              <w:t>Added requirement 0</w:t>
+            </w:r>
+            <w:r>
+              <w:rPr>
+                <w:rFonts w:ascii="Calibri" w:eastAsia="Calibri" w:hAnsi="Calibri" w:cs="Calibri"/>
+                <w:sz w:val="28"/>
+                <w:szCs w:val="28"/>
+              </w:rPr>
+              <w:t>8</w:t>
+            </w:r>
+            <w:bookmarkStart w:id="0" w:name="_GoBack"/>
+            <w:bookmarkEnd w:id="0"/>
+            <w:r>
+              <w:rPr>
+                <w:rFonts w:ascii="Calibri" w:eastAsia="Calibri" w:hAnsi="Calibri" w:cs="Calibri"/>
+                <w:sz w:val="28"/>
+                <w:szCs w:val="28"/>
+              </w:rPr>
+              <w:t xml:space="preserve"> and 0</w:t>
+            </w:r>
+            <w:r>
+              <w:rPr>
+                <w:rFonts w:ascii="Calibri" w:eastAsia="Calibri" w:hAnsi="Calibri" w:cs="Calibri"/>
+                <w:sz w:val="28"/>
+                <w:szCs w:val="28"/>
+              </w:rPr>
+              <w:t>9</w:t>
+            </w:r>
+          </w:p>
+        </w:tc>
+        <w:tc>
+          <w:tcPr>
+            <w:tcW w:w="1239" w:type="dxa"/>
+          </w:tcPr>
+          <w:p>
+            <w:pPr>
+              <w:jc w:val="center"/>
+              <w:rPr>
+                <w:rFonts w:ascii="Calibri" w:eastAsia="Calibri" w:hAnsi="Calibri" w:cs="Calibri"/>
+                <w:sz w:val="28"/>
+                <w:szCs w:val="28"/>
+              </w:rPr>
+            </w:pPr>
+            <w:r>
+              <w:rPr>
+                <w:rFonts w:ascii="Calibri" w:eastAsia="Calibri" w:hAnsi="Calibri" w:cs="Calibri"/>
+                <w:color w:val="000000"/>
+                <w:sz w:val="28"/>
+                <w:szCs w:val="28"/>
+              </w:rPr>
+              <w:t>1.2</w:t>
+            </w:r>
+          </w:p>
+        </w:tc>
+        <w:tc>
+          <w:tcPr>
+            <w:tcW w:w="2700" w:type="dxa"/>
+          </w:tcPr>
+          <w:p>
+            <w:pPr>
+              <w:jc w:val="center"/>
+              <w:rPr>
+                <w:rFonts w:ascii="Calibri" w:eastAsia="Calibri" w:hAnsi="Calibri" w:cs="Calibri"/>
+                <w:sz w:val="28"/>
+                <w:szCs w:val="28"/>
+              </w:rPr>
+            </w:pPr>
+            <w:r>
+              <w:rPr>
+                <w:rFonts w:ascii="Calibri" w:eastAsia="Calibri" w:hAnsi="Calibri" w:cs="Calibri"/>
+                <w:sz w:val="28"/>
+                <w:szCs w:val="28"/>
+              </w:rPr>
+              <w:t>Ahmed Omar Zoher</w:t>
+            </w:r>
+          </w:p>
+        </w:tc>
+        <w:tc>
+          <w:tcPr>
+            <w:tcW w:w="1345" w:type="dxa"/>
+          </w:tcPr>
+          <w:p>
+            <w:pPr>
+              <w:jc w:val="center"/>
+              <w:rPr>
+                <w:rFonts w:ascii="Calibri" w:eastAsia="Calibri" w:hAnsi="Calibri" w:cs="Calibri"/>
+                <w:sz w:val="28"/>
+                <w:szCs w:val="28"/>
+              </w:rPr>
+            </w:pPr>
+            <w:r>
+              <w:rPr>
+                <w:rFonts w:ascii="Calibri" w:eastAsia="Calibri" w:hAnsi="Calibri" w:cs="Calibri"/>
+                <w:sz w:val="28"/>
+                <w:szCs w:val="28"/>
+              </w:rPr>
+              <w:t>Proposed</w:t>
+            </w:r>
+          </w:p>
+        </w:tc>
+      </w:tr>
+      <w:tr>
+        <w:trPr>
+          <w:trHeight w:val="341"/>
+        </w:trPr>
+        <w:tc>
+          <w:tcPr>
+            <w:tcW w:w="1536" w:type="dxa"/>
+          </w:tcPr>
+          <w:p>
+            <w:pPr>
+              <w:jc w:val="center"/>
+              <w:rPr>
+                <w:rFonts w:ascii="Calibri" w:eastAsia="Calibri" w:hAnsi="Calibri" w:cs="Calibri"/>
+                <w:sz w:val="28"/>
+                <w:szCs w:val="28"/>
+              </w:rPr>
+            </w:pPr>
+            <w:r>
+              <w:rPr>
+                <w:rFonts w:ascii="Calibri" w:eastAsia="Calibri" w:hAnsi="Calibri" w:cs="Calibri"/>
+                <w:sz w:val="28"/>
+                <w:szCs w:val="28"/>
+              </w:rPr>
+              <w:t>2/2/2020</w:t>
+            </w:r>
+          </w:p>
+        </w:tc>
+        <w:tc>
+          <w:tcPr>
+            <w:tcW w:w="4431" w:type="dxa"/>
+          </w:tcPr>
+          <w:p>
+            <w:pPr>
+              <w:rPr>
+                <w:rFonts w:ascii="Calibri" w:eastAsia="Calibri" w:hAnsi="Calibri" w:cs="Calibri"/>
+                <w:sz w:val="28"/>
+                <w:szCs w:val="28"/>
+              </w:rPr>
+            </w:pPr>
+            <w:r>
+              <w:rPr>
+                <w:rFonts w:ascii="Calibri" w:eastAsia="Calibri" w:hAnsi="Calibri" w:cs="Calibri"/>
+                <w:sz w:val="28"/>
+                <w:szCs w:val="28"/>
+              </w:rPr>
+              <w:t>Added status table and updated reference table</w:t>
+            </w:r>
+          </w:p>
+        </w:tc>
+        <w:tc>
+          <w:tcPr>
+            <w:tcW w:w="1239" w:type="dxa"/>
+          </w:tcPr>
+          <w:p>
+            <w:pPr>
+              <w:jc w:val="center"/>
+              <w:rPr>
+                <w:rFonts w:ascii="Calibri" w:eastAsia="Calibri" w:hAnsi="Calibri" w:cs="Calibri"/>
+                <w:sz w:val="28"/>
+                <w:szCs w:val="28"/>
+              </w:rPr>
+            </w:pPr>
+            <w:r>
+              <w:rPr>
+                <w:rFonts w:ascii="Calibri" w:eastAsia="Calibri" w:hAnsi="Calibri" w:cs="Calibri"/>
+                <w:color w:val="000000"/>
+                <w:sz w:val="28"/>
+                <w:szCs w:val="28"/>
+              </w:rPr>
+              <w:t>1.3</w:t>
+            </w:r>
+          </w:p>
+        </w:tc>
+        <w:tc>
+          <w:tcPr>
+            <w:tcW w:w="2700" w:type="dxa"/>
+          </w:tcPr>
+          <w:p>
+            <w:pPr>
+              <w:jc w:val="center"/>
+              <w:rPr>
+                <w:rFonts w:ascii="Calibri" w:eastAsia="Calibri" w:hAnsi="Calibri" w:cs="Calibri"/>
+                <w:sz w:val="28"/>
+                <w:szCs w:val="28"/>
+              </w:rPr>
+            </w:pPr>
+            <w:r>
+              <w:rPr>
+                <w:rFonts w:ascii="Calibri" w:eastAsia="Calibri" w:hAnsi="Calibri" w:cs="Calibri"/>
+                <w:sz w:val="28"/>
+                <w:szCs w:val="28"/>
+              </w:rPr>
+              <w:t>Salma Amr</w:t>
+            </w:r>
+          </w:p>
+        </w:tc>
+        <w:tc>
+          <w:tcPr>
+            <w:tcW w:w="1345" w:type="dxa"/>
+          </w:tcPr>
+          <w:p>
+            <w:pPr>
+              <w:jc w:val="center"/>
+              <w:rPr>
+                <w:rFonts w:ascii="Calibri" w:eastAsia="Calibri" w:hAnsi="Calibri" w:cs="Calibri"/>
+                <w:sz w:val="28"/>
+                <w:szCs w:val="28"/>
+              </w:rPr>
+            </w:pPr>
+            <w:r>
+              <w:rPr>
+                <w:rFonts w:ascii="Calibri" w:eastAsia="Calibri" w:hAnsi="Calibri" w:cs="Calibri"/>
+                <w:sz w:val="28"/>
+                <w:szCs w:val="28"/>
+              </w:rPr>
+              <w:t>Proposed</w:t>
+            </w:r>
+          </w:p>
+        </w:tc>
+      </w:tr>
+      <w:tr>
+        <w:trPr>
+          <w:trHeight w:val="341"/>
+        </w:trPr>
+        <w:tc>
+          <w:tcPr>
+            <w:tcW w:w="1536" w:type="dxa"/>
+          </w:tcPr>
+          <w:p>
+            <w:pPr>
+              <w:jc w:val="center"/>
+              <w:rPr>
+                <w:rFonts w:ascii="Calibri" w:eastAsia="Calibri" w:hAnsi="Calibri" w:cs="Calibri"/>
+                <w:sz w:val="28"/>
+                <w:szCs w:val="28"/>
+              </w:rPr>
+            </w:pPr>
+            <w:r>
+              <w:rPr>
+                <w:rFonts w:ascii="Calibri" w:eastAsia="Calibri" w:hAnsi="Calibri" w:cs="Calibri"/>
+                <w:sz w:val="28"/>
+                <w:szCs w:val="28"/>
+              </w:rPr>
+              <w:t>2/</w:t>
+            </w:r>
+            <w:r>
+              <w:rPr>
+                <w:rFonts w:ascii="Calibri" w:eastAsia="Calibri" w:hAnsi="Calibri" w:cs="Calibri"/>
+                <w:sz w:val="28"/>
+                <w:szCs w:val="28"/>
+              </w:rPr>
+              <w:t>7</w:t>
+            </w:r>
+            <w:r>
+              <w:rPr>
+                <w:rFonts w:ascii="Calibri" w:eastAsia="Calibri" w:hAnsi="Calibri" w:cs="Calibri"/>
+                <w:sz w:val="28"/>
+                <w:szCs w:val="28"/>
+              </w:rPr>
+              <w:t>/2020</w:t>
+            </w:r>
+          </w:p>
+        </w:tc>
+        <w:tc>
+          <w:tcPr>
+            <w:tcW w:w="4431" w:type="dxa"/>
+          </w:tcPr>
+          <w:p>
+            <w:pPr>
+              <w:rPr>
+                <w:rFonts w:ascii="Calibri" w:eastAsia="Calibri" w:hAnsi="Calibri" w:cs="Calibri"/>
+                <w:sz w:val="28"/>
+                <w:szCs w:val="28"/>
+              </w:rPr>
+            </w:pPr>
+            <w:r>
+              <w:rPr>
+                <w:rFonts w:ascii="Calibri" w:eastAsia="Calibri" w:hAnsi="Calibri" w:cs="Calibri"/>
+                <w:sz w:val="28"/>
+                <w:szCs w:val="28"/>
+              </w:rPr>
+              <w:t>Final Cross Review</w:t>
+            </w:r>
+          </w:p>
+        </w:tc>
+        <w:tc>
+          <w:tcPr>
+            <w:tcW w:w="1239" w:type="dxa"/>
+          </w:tcPr>
+          <w:p>
+            <w:pPr>
+              <w:jc w:val="center"/>
+              <w:rPr>
+                <w:rFonts w:ascii="Calibri" w:eastAsia="Calibri" w:hAnsi="Calibri" w:cs="Calibri"/>
+                <w:color w:val="000000"/>
+                <w:sz w:val="28"/>
+                <w:szCs w:val="28"/>
+              </w:rPr>
+            </w:pPr>
+            <w:r>
+              <w:rPr>
+                <w:rFonts w:ascii="Calibri" w:eastAsia="Calibri" w:hAnsi="Calibri" w:cs="Calibri"/>
+                <w:color w:val="000000"/>
+                <w:sz w:val="28"/>
+                <w:szCs w:val="28"/>
+              </w:rPr>
+              <w:t>1.3</w:t>
+            </w:r>
+          </w:p>
+        </w:tc>
+        <w:tc>
+          <w:tcPr>
+            <w:tcW w:w="2700" w:type="dxa"/>
+          </w:tcPr>
+          <w:p>
+            <w:pPr>
+              <w:jc w:val="center"/>
+              <w:rPr>
+                <w:rFonts w:ascii="Calibri" w:eastAsia="Calibri" w:hAnsi="Calibri" w:cs="Calibri"/>
+                <w:sz w:val="28"/>
+                <w:szCs w:val="28"/>
+              </w:rPr>
+            </w:pPr>
+            <w:r>
+              <w:rPr>
+                <w:rFonts w:ascii="Calibri" w:eastAsia="Calibri" w:hAnsi="Calibri" w:cs="Calibri"/>
+                <w:sz w:val="28"/>
+                <w:szCs w:val="28"/>
+              </w:rPr>
+              <w:t>Ahmed Zoher</w:t>
+            </w:r>
+          </w:p>
+        </w:tc>
+        <w:tc>
+          <w:tcPr>
+            <w:tcW w:w="1345" w:type="dxa"/>
+          </w:tcPr>
+          <w:p>
+            <w:pPr>
+              <w:jc w:val="center"/>
+              <w:rPr>
+                <w:rFonts w:ascii="Calibri" w:eastAsia="Calibri" w:hAnsi="Calibri" w:cs="Calibri"/>
+                <w:sz w:val="28"/>
+                <w:szCs w:val="28"/>
+              </w:rPr>
+            </w:pPr>
+            <w:r>
+              <w:rPr>
+                <w:rFonts w:ascii="Calibri" w:eastAsia="Calibri" w:hAnsi="Calibri" w:cs="Calibri"/>
+                <w:sz w:val="28"/>
+                <w:szCs w:val="28"/>
+              </w:rPr>
+              <w:t>Proposed</w:t>
+            </w:r>
+          </w:p>
+        </w:tc>
+      </w:tr>
+    </w:tbl>
+    <w:p>
+      <w:pPr>
+        <w:spacing w:before="0" w:after="160" w:line="259" w:lineRule="auto"/>
+        <w:jc w:val="left"/>
+        <w:rPr>
+          <w:sz w:val="28"/>
+          <w:szCs w:val="28"/>
+        </w:rPr>
+      </w:pPr>
+    </w:p>
+    <w:p>
+      <w:pPr>
+        <w:pBdr>
+          <w:top w:val="nil"/>
+          <w:left w:val="nil"/>
+          <w:bottom w:val="nil"/>
+          <w:right w:val="nil"/>
+          <w:between w:val="nil"/>
+        </w:pBdr>
+        <w:jc w:val="left"/>
+        <w:rPr>
+          <w:rFonts w:ascii="Calibri" w:eastAsia="Calibri" w:hAnsi="Calibri" w:cs="Calibri"/>
+          <w:b/>
+          <w:color w:val="000000"/>
+          <w:sz w:val="32"/>
+          <w:szCs w:val="32"/>
+        </w:rPr>
+      </w:pPr>
+    </w:p>
+    <w:p>
+      <w:pPr>
+        <w:pBdr>
+          <w:top w:val="nil"/>
+          <w:left w:val="nil"/>
+          <w:bottom w:val="nil"/>
+          <w:right w:val="nil"/>
+          <w:between w:val="nil"/>
+        </w:pBdr>
+        <w:jc w:val="left"/>
+        <w:rPr>
+          <w:rFonts w:ascii="Calibri" w:eastAsia="Calibri" w:hAnsi="Calibri" w:cs="Calibri"/>
+          <w:b/>
+          <w:color w:val="000000"/>
+          <w:sz w:val="32"/>
+          <w:szCs w:val="32"/>
+        </w:rPr>
+      </w:pPr>
+    </w:p>
+    <w:p>
+      <w:pPr>
+        <w:pBdr>
+          <w:top w:val="nil"/>
+          <w:left w:val="nil"/>
+          <w:bottom w:val="nil"/>
+          <w:right w:val="nil"/>
+          <w:between w:val="nil"/>
+        </w:pBdr>
+        <w:jc w:val="left"/>
+        <w:rPr>
+          <w:rFonts w:ascii="Calibri" w:eastAsia="Calibri" w:hAnsi="Calibri" w:cs="Calibri"/>
+          <w:b/>
+          <w:color w:val="000000"/>
+          <w:sz w:val="32"/>
+          <w:szCs w:val="32"/>
+        </w:rPr>
+      </w:pPr>
+      <w:r>
+        <w:rPr>
+          <w:rFonts w:ascii="Calibri" w:eastAsia="Calibri" w:hAnsi="Calibri" w:cs="Calibri"/>
+          <w:b/>
+          <w:color w:val="000000"/>
+          <w:sz w:val="32"/>
+          <w:szCs w:val="32"/>
+        </w:rPr>
+        <w:t>Reference Documents</w:t>
+      </w:r>
+    </w:p>
+    <w:tbl>
+      <w:tblPr>
+        <w:tblStyle w:val="a"/>
+        <w:tblW w:w="11250" w:type="dxa"/>
+        <w:tblInd w:w="-458" w:type="dxa"/>
+        <w:tblBorders>
+          <w:top w:val="single" w:sz="6" w:space="0" w:color="000000"/>
+          <w:left w:val="single" w:sz="6" w:space="0" w:color="000000"/>
+          <w:bottom w:val="single" w:sz="6" w:space="0" w:color="000000"/>
+          <w:right w:val="single" w:sz="6" w:space="0" w:color="000000"/>
+          <w:insideH w:val="single" w:sz="6" w:space="0" w:color="000000"/>
+          <w:insideV w:val="single" w:sz="6" w:space="0" w:color="000000"/>
+        </w:tblBorders>
+        <w:tblLayout w:type="fixed"/>
+        <w:tblLook w:val="0000" w:firstRow="0" w:lastRow="0" w:firstColumn="0" w:lastColumn="0" w:noHBand="0" w:noVBand="0"/>
+      </w:tblPr>
+      <w:tblGrid>
+        <w:gridCol w:w="4410"/>
+        <w:gridCol w:w="3600"/>
+        <w:gridCol w:w="3240"/>
+      </w:tblGrid>
+      <w:tr>
+        <w:trPr>
+          <w:trHeight w:val="576"/>
+        </w:trPr>
+        <w:tc>
+          <w:tcPr>
+            <w:tcW w:w="4410" w:type="dxa"/>
+          </w:tcPr>
+          <w:p>
+            <w:pPr>
+              <w:jc w:val="center"/>
+              <w:rPr>
+                <w:rFonts w:ascii="Calibri" w:eastAsia="Calibri" w:hAnsi="Calibri" w:cs="Calibri"/>
+                <w:b/>
+                <w:sz w:val="28"/>
+                <w:szCs w:val="28"/>
+              </w:rPr>
+            </w:pPr>
+            <w:r>
+              <w:rPr>
+                <w:rFonts w:ascii="Calibri" w:eastAsia="Calibri" w:hAnsi="Calibri" w:cs="Calibri"/>
+                <w:b/>
+                <w:sz w:val="28"/>
+                <w:szCs w:val="28"/>
+              </w:rPr>
+              <w:t>Document Name</w:t>
+            </w:r>
+          </w:p>
+        </w:tc>
+        <w:tc>
+          <w:tcPr>
+            <w:tcW w:w="3600" w:type="dxa"/>
+          </w:tcPr>
+          <w:p>
+            <w:pPr>
+              <w:jc w:val="center"/>
+              <w:rPr>
+                <w:rFonts w:ascii="Calibri" w:eastAsia="Calibri" w:hAnsi="Calibri" w:cs="Calibri"/>
+                <w:b/>
+                <w:sz w:val="28"/>
+                <w:szCs w:val="28"/>
+              </w:rPr>
+            </w:pPr>
+            <w:r>
+              <w:rPr>
+                <w:rFonts w:ascii="Calibri" w:eastAsia="Calibri" w:hAnsi="Calibri" w:cs="Calibri"/>
+                <w:b/>
+                <w:sz w:val="28"/>
+                <w:szCs w:val="28"/>
+              </w:rPr>
+              <w:t>Version</w:t>
+            </w:r>
+          </w:p>
+        </w:tc>
+        <w:tc>
+          <w:tcPr>
+            <w:tcW w:w="3240" w:type="dxa"/>
+          </w:tcPr>
+          <w:p>
+            <w:pPr>
+              <w:jc w:val="center"/>
+              <w:rPr>
+                <w:rFonts w:ascii="Calibri" w:eastAsia="Calibri" w:hAnsi="Calibri" w:cs="Calibri"/>
+                <w:b/>
+                <w:sz w:val="28"/>
+                <w:szCs w:val="28"/>
+              </w:rPr>
+            </w:pPr>
+            <w:r>
+              <w:rPr>
+                <w:rFonts w:ascii="Calibri" w:eastAsia="Calibri" w:hAnsi="Calibri" w:cs="Calibri"/>
+                <w:b/>
+                <w:sz w:val="28"/>
+                <w:szCs w:val="28"/>
+              </w:rPr>
+              <w:t>Author</w:t>
+            </w:r>
+          </w:p>
+        </w:tc>
+      </w:tr>
+      <w:tr>
+        <w:trPr>
+          <w:trHeight w:val="828"/>
+        </w:trPr>
+        <w:tc>
+          <w:tcPr>
+            <w:tcW w:w="4410" w:type="dxa"/>
           </w:tcPr>
           <w:p>
             <w:pPr>
@@ -810,765 +1646,6 @@
               <w:rPr>
                 <w:rFonts w:ascii="Calibri" w:eastAsia="Calibri" w:hAnsi="Calibri" w:cs="Calibri"/>
                 <w:color w:val="000000"/>
-                <w:sz w:val="28"/>
-                <w:szCs w:val="28"/>
-              </w:rPr>
-            </w:pPr>
-            <w:r>
-              <w:rPr>
-                <w:rFonts w:ascii="Calibri" w:eastAsia="Calibri" w:hAnsi="Calibri" w:cs="Calibri" w:hint="cs"/>
-                <w:color w:val="000000"/>
-                <w:sz w:val="28"/>
-                <w:szCs w:val="28"/>
-                <w:rtl/>
-              </w:rPr>
-              <w:t>1.0</w:t>
-            </w:r>
-          </w:p>
-        </w:tc>
-        <w:tc>
-          <w:tcPr>
-            <w:tcW w:w="4320" w:type="dxa"/>
-          </w:tcPr>
-          <w:p>
-            <w:pPr>
-              <w:rPr>
-                <w:rFonts w:ascii="Calibri" w:eastAsia="Calibri" w:hAnsi="Calibri" w:cs="Calibri"/>
-                <w:sz w:val="28"/>
-                <w:szCs w:val="28"/>
-              </w:rPr>
-            </w:pPr>
-            <w:r>
-              <w:rPr>
-                <w:rFonts w:ascii="Calibri" w:eastAsia="Calibri" w:hAnsi="Calibri" w:cs="Calibri"/>
-                <w:sz w:val="28"/>
-                <w:szCs w:val="28"/>
-              </w:rPr>
-              <w:t>Initial Draft, specifying Introduction, system overview and document outline.</w:t>
-            </w:r>
-          </w:p>
-        </w:tc>
-        <w:tc>
-          <w:tcPr>
-            <w:tcW w:w="2430" w:type="dxa"/>
-          </w:tcPr>
-          <w:p>
-            <w:pPr>
-              <w:jc w:val="center"/>
-              <w:rPr>
-                <w:rFonts w:ascii="Calibri" w:eastAsia="Calibri" w:hAnsi="Calibri" w:cs="Calibri"/>
-                <w:sz w:val="28"/>
-                <w:szCs w:val="28"/>
-              </w:rPr>
-            </w:pPr>
-            <w:r>
-              <w:rPr>
-                <w:rFonts w:ascii="Calibri" w:eastAsia="Calibri" w:hAnsi="Calibri" w:cs="Calibri"/>
-                <w:sz w:val="28"/>
-                <w:szCs w:val="28"/>
-              </w:rPr>
-              <w:t>Mostafa Sayed A-Hamid</w:t>
-            </w:r>
-          </w:p>
-        </w:tc>
-        <w:tc>
-          <w:tcPr>
-            <w:tcW w:w="1350" w:type="dxa"/>
-          </w:tcPr>
-          <w:p>
-            <w:pPr>
-              <w:jc w:val="center"/>
-              <w:rPr>
-                <w:rFonts w:ascii="Calibri" w:eastAsia="Calibri" w:hAnsi="Calibri" w:cs="Calibri"/>
-                <w:sz w:val="28"/>
-                <w:szCs w:val="28"/>
-              </w:rPr>
-            </w:pPr>
-            <w:r>
-              <w:rPr>
-                <w:rFonts w:ascii="Calibri" w:eastAsia="Calibri" w:hAnsi="Calibri" w:cs="Calibri"/>
-                <w:sz w:val="28"/>
-                <w:szCs w:val="28"/>
-              </w:rPr>
-              <w:t>Draft</w:t>
-            </w:r>
-          </w:p>
-        </w:tc>
-      </w:tr>
-      <w:tr>
-        <w:tc>
-          <w:tcPr>
-            <w:tcW w:w="1530" w:type="dxa"/>
-          </w:tcPr>
-          <w:p>
-            <w:pPr>
-              <w:jc w:val="center"/>
-              <w:rPr>
-                <w:rFonts w:ascii="Calibri" w:eastAsia="Calibri" w:hAnsi="Calibri" w:cs="Calibri"/>
-                <w:sz w:val="28"/>
-                <w:szCs w:val="28"/>
-              </w:rPr>
-            </w:pPr>
-            <w:r>
-              <w:rPr>
-                <w:rFonts w:ascii="Calibri" w:eastAsia="Calibri" w:hAnsi="Calibri" w:cs="Calibri"/>
-                <w:sz w:val="28"/>
-                <w:szCs w:val="28"/>
-              </w:rPr>
-              <w:t>1/</w:t>
-            </w:r>
-            <w:r>
-              <w:rPr>
-                <w:rFonts w:ascii="Calibri" w:eastAsia="Calibri" w:hAnsi="Calibri" w:cs="Calibri" w:hint="cs"/>
-                <w:sz w:val="28"/>
-                <w:szCs w:val="28"/>
-                <w:rtl/>
-              </w:rPr>
-              <w:t>24</w:t>
-            </w:r>
-            <w:r>
-              <w:rPr>
-                <w:rFonts w:ascii="Calibri" w:eastAsia="Calibri" w:hAnsi="Calibri" w:cs="Calibri"/>
-                <w:sz w:val="28"/>
-                <w:szCs w:val="28"/>
-              </w:rPr>
-              <w:t>/2020</w:t>
-            </w:r>
-          </w:p>
-        </w:tc>
-        <w:tc>
-          <w:tcPr>
-            <w:tcW w:w="1350" w:type="dxa"/>
-          </w:tcPr>
-          <w:p>
-            <w:pPr>
-              <w:pBdr>
-                <w:top w:val="nil"/>
-                <w:left w:val="nil"/>
-                <w:bottom w:val="nil"/>
-                <w:right w:val="nil"/>
-                <w:between w:val="nil"/>
-              </w:pBdr>
-              <w:tabs>
-                <w:tab w:val="center" w:pos="4680"/>
-                <w:tab w:val="right" w:pos="9360"/>
-              </w:tabs>
-              <w:jc w:val="center"/>
-              <w:rPr>
-                <w:rFonts w:ascii="Calibri" w:eastAsia="Calibri" w:hAnsi="Calibri" w:cs="Calibri"/>
-                <w:color w:val="000000"/>
-                <w:sz w:val="28"/>
-                <w:szCs w:val="28"/>
-              </w:rPr>
-            </w:pPr>
-            <w:r>
-              <w:rPr>
-                <w:rFonts w:ascii="Calibri" w:eastAsia="Calibri" w:hAnsi="Calibri" w:cs="Calibri" w:hint="cs"/>
-                <w:color w:val="000000"/>
-                <w:sz w:val="28"/>
-                <w:szCs w:val="28"/>
-                <w:rtl/>
-              </w:rPr>
-              <w:t>1</w:t>
-            </w:r>
-            <w:r>
-              <w:rPr>
-                <w:rFonts w:ascii="Calibri" w:eastAsia="Calibri" w:hAnsi="Calibri" w:cs="Calibri"/>
-                <w:color w:val="000000"/>
-                <w:sz w:val="28"/>
-                <w:szCs w:val="28"/>
-              </w:rPr>
-              <w:t>.1</w:t>
-            </w:r>
-          </w:p>
-        </w:tc>
-        <w:tc>
-          <w:tcPr>
-            <w:tcW w:w="4320" w:type="dxa"/>
-          </w:tcPr>
-          <w:p>
-            <w:pPr>
-              <w:rPr>
-                <w:rFonts w:ascii="Calibri" w:eastAsia="Calibri" w:hAnsi="Calibri" w:cs="Calibri"/>
-                <w:sz w:val="28"/>
-                <w:szCs w:val="28"/>
-              </w:rPr>
-            </w:pPr>
-            <w:r>
-              <w:rPr>
-                <w:rFonts w:ascii="Calibri" w:eastAsia="Calibri" w:hAnsi="Calibri" w:cs="Calibri"/>
-                <w:sz w:val="28"/>
-                <w:szCs w:val="28"/>
-              </w:rPr>
-              <w:t>Changes in system overview section, subsection of hardware.</w:t>
-            </w:r>
-          </w:p>
-        </w:tc>
-        <w:tc>
-          <w:tcPr>
-            <w:tcW w:w="2430" w:type="dxa"/>
-          </w:tcPr>
-          <w:p>
-            <w:pPr>
-              <w:jc w:val="center"/>
-              <w:rPr>
-                <w:rFonts w:ascii="Calibri" w:eastAsia="Calibri" w:hAnsi="Calibri" w:cs="Calibri"/>
-                <w:sz w:val="28"/>
-                <w:szCs w:val="28"/>
-              </w:rPr>
-            </w:pPr>
-            <w:r>
-              <w:rPr>
-                <w:rFonts w:ascii="Calibri" w:eastAsia="Calibri" w:hAnsi="Calibri" w:cs="Calibri"/>
-                <w:sz w:val="28"/>
-                <w:szCs w:val="28"/>
-              </w:rPr>
-              <w:t>Mostafa Sayed A-Hamid</w:t>
-            </w:r>
-          </w:p>
-        </w:tc>
-        <w:tc>
-          <w:tcPr>
-            <w:tcW w:w="1350" w:type="dxa"/>
-          </w:tcPr>
-          <w:p>
-            <w:pPr>
-              <w:jc w:val="center"/>
-              <w:rPr>
-                <w:rFonts w:ascii="Calibri" w:eastAsia="Calibri" w:hAnsi="Calibri" w:cs="Calibri"/>
-                <w:sz w:val="28"/>
-                <w:szCs w:val="28"/>
-              </w:rPr>
-            </w:pPr>
-            <w:r>
-              <w:rPr>
-                <w:rFonts w:ascii="Calibri" w:eastAsia="Calibri" w:hAnsi="Calibri" w:cs="Calibri"/>
-                <w:sz w:val="28"/>
-                <w:szCs w:val="28"/>
-              </w:rPr>
-              <w:t>Proposed</w:t>
-            </w:r>
-          </w:p>
-        </w:tc>
-      </w:tr>
-      <w:tr>
-        <w:tc>
-          <w:tcPr>
-            <w:tcW w:w="1530" w:type="dxa"/>
-          </w:tcPr>
-          <w:p>
-            <w:pPr>
-              <w:jc w:val="center"/>
-              <w:rPr>
-                <w:rFonts w:ascii="Calibri" w:eastAsia="Calibri" w:hAnsi="Calibri" w:cs="Calibri"/>
-                <w:sz w:val="28"/>
-                <w:szCs w:val="28"/>
-              </w:rPr>
-            </w:pPr>
-            <w:r>
-              <w:rPr>
-                <w:rFonts w:ascii="Calibri" w:eastAsia="Calibri" w:hAnsi="Calibri" w:cs="Calibri"/>
-                <w:sz w:val="28"/>
-                <w:szCs w:val="28"/>
-              </w:rPr>
-              <w:t>1/</w:t>
-            </w:r>
-            <w:r>
-              <w:rPr>
-                <w:rFonts w:ascii="Calibri" w:eastAsia="Calibri" w:hAnsi="Calibri" w:cs="Calibri" w:hint="cs"/>
-                <w:sz w:val="28"/>
-                <w:szCs w:val="28"/>
-                <w:rtl/>
-              </w:rPr>
-              <w:t>2</w:t>
-            </w:r>
-            <w:r>
-              <w:rPr>
-                <w:rFonts w:ascii="Calibri" w:eastAsia="Calibri" w:hAnsi="Calibri" w:cs="Calibri"/>
-                <w:sz w:val="28"/>
-                <w:szCs w:val="28"/>
-              </w:rPr>
-              <w:t>5/2020</w:t>
-            </w:r>
-          </w:p>
-        </w:tc>
-        <w:tc>
-          <w:tcPr>
-            <w:tcW w:w="1350" w:type="dxa"/>
-          </w:tcPr>
-          <w:p>
-            <w:pPr>
-              <w:pBdr>
-                <w:top w:val="nil"/>
-                <w:left w:val="nil"/>
-                <w:bottom w:val="nil"/>
-                <w:right w:val="nil"/>
-                <w:between w:val="nil"/>
-              </w:pBdr>
-              <w:tabs>
-                <w:tab w:val="center" w:pos="4680"/>
-                <w:tab w:val="right" w:pos="9360"/>
-              </w:tabs>
-              <w:jc w:val="center"/>
-              <w:rPr>
-                <w:rFonts w:ascii="Calibri" w:eastAsia="Calibri" w:hAnsi="Calibri" w:cs="Calibri"/>
-                <w:color w:val="000000"/>
-                <w:sz w:val="28"/>
-                <w:szCs w:val="28"/>
-                <w:rtl/>
-              </w:rPr>
-            </w:pPr>
-            <w:r>
-              <w:rPr>
-                <w:rFonts w:ascii="Calibri" w:eastAsia="Calibri" w:hAnsi="Calibri" w:cs="Calibri"/>
-                <w:color w:val="000000"/>
-                <w:sz w:val="28"/>
-                <w:szCs w:val="28"/>
-              </w:rPr>
-              <w:t>1.2</w:t>
-            </w:r>
-          </w:p>
-        </w:tc>
-        <w:tc>
-          <w:tcPr>
-            <w:tcW w:w="4320" w:type="dxa"/>
-          </w:tcPr>
-          <w:p>
-            <w:pPr>
-              <w:rPr>
-                <w:rFonts w:ascii="Calibri" w:eastAsia="Calibri" w:hAnsi="Calibri" w:cs="Calibri"/>
-                <w:sz w:val="28"/>
-                <w:szCs w:val="28"/>
-              </w:rPr>
-            </w:pPr>
-            <w:r>
-              <w:rPr>
-                <w:rFonts w:ascii="Calibri" w:eastAsia="Calibri" w:hAnsi="Calibri" w:cs="Calibri"/>
-                <w:sz w:val="28"/>
-                <w:szCs w:val="28"/>
-              </w:rPr>
-              <w:t>Document Review</w:t>
-            </w:r>
-          </w:p>
-        </w:tc>
-        <w:tc>
-          <w:tcPr>
-            <w:tcW w:w="2430" w:type="dxa"/>
-          </w:tcPr>
-          <w:p>
-            <w:pPr>
-              <w:jc w:val="center"/>
-              <w:rPr>
-                <w:rFonts w:ascii="Calibri" w:eastAsia="Calibri" w:hAnsi="Calibri" w:cs="Calibri"/>
-                <w:sz w:val="28"/>
-                <w:szCs w:val="28"/>
-              </w:rPr>
-            </w:pPr>
-            <w:r>
-              <w:rPr>
-                <w:rFonts w:ascii="Calibri" w:eastAsia="Calibri" w:hAnsi="Calibri" w:cs="Calibri"/>
-                <w:sz w:val="28"/>
-                <w:szCs w:val="28"/>
-              </w:rPr>
-              <w:t>Ahmed Omar Zoher</w:t>
-            </w:r>
-          </w:p>
-        </w:tc>
-        <w:tc>
-          <w:tcPr>
-            <w:tcW w:w="1350" w:type="dxa"/>
-          </w:tcPr>
-          <w:p>
-            <w:pPr>
-              <w:jc w:val="center"/>
-              <w:rPr>
-                <w:rFonts w:ascii="Calibri" w:eastAsia="Calibri" w:hAnsi="Calibri" w:cs="Calibri"/>
-                <w:sz w:val="28"/>
-                <w:szCs w:val="28"/>
-              </w:rPr>
-            </w:pPr>
-            <w:r>
-              <w:rPr>
-                <w:rFonts w:ascii="Calibri" w:eastAsia="Calibri" w:hAnsi="Calibri" w:cs="Calibri"/>
-                <w:sz w:val="28"/>
-                <w:szCs w:val="28"/>
-              </w:rPr>
-              <w:t>Proposed</w:t>
-            </w:r>
-          </w:p>
-        </w:tc>
-      </w:tr>
-      <w:tr>
-        <w:tc>
-          <w:tcPr>
-            <w:tcW w:w="1530" w:type="dxa"/>
-          </w:tcPr>
-          <w:p>
-            <w:pPr>
-              <w:jc w:val="center"/>
-              <w:rPr>
-                <w:rFonts w:ascii="Calibri" w:eastAsia="Calibri" w:hAnsi="Calibri" w:cs="Calibri"/>
-                <w:sz w:val="28"/>
-                <w:szCs w:val="28"/>
-              </w:rPr>
-            </w:pPr>
-            <w:r>
-              <w:rPr>
-                <w:rFonts w:ascii="Calibri" w:eastAsia="Calibri" w:hAnsi="Calibri" w:cs="Calibri"/>
-                <w:sz w:val="28"/>
-                <w:szCs w:val="28"/>
-              </w:rPr>
-              <w:t>2/2/2020</w:t>
-            </w:r>
-          </w:p>
-        </w:tc>
-        <w:tc>
-          <w:tcPr>
-            <w:tcW w:w="1350" w:type="dxa"/>
-          </w:tcPr>
-          <w:p>
-            <w:pPr>
-              <w:pBdr>
-                <w:top w:val="nil"/>
-                <w:left w:val="nil"/>
-                <w:bottom w:val="nil"/>
-                <w:right w:val="nil"/>
-                <w:between w:val="nil"/>
-              </w:pBdr>
-              <w:tabs>
-                <w:tab w:val="center" w:pos="4680"/>
-                <w:tab w:val="right" w:pos="9360"/>
-              </w:tabs>
-              <w:jc w:val="center"/>
-              <w:rPr>
-                <w:rFonts w:ascii="Calibri" w:eastAsia="Calibri" w:hAnsi="Calibri" w:cs="Calibri"/>
-                <w:color w:val="000000"/>
-                <w:sz w:val="28"/>
-                <w:szCs w:val="28"/>
-              </w:rPr>
-            </w:pPr>
-            <w:r>
-              <w:rPr>
-                <w:rFonts w:ascii="Calibri" w:eastAsia="Calibri" w:hAnsi="Calibri" w:cs="Calibri"/>
-                <w:color w:val="000000"/>
-                <w:sz w:val="28"/>
-                <w:szCs w:val="28"/>
-              </w:rPr>
-              <w:t>1.3</w:t>
-            </w:r>
-          </w:p>
-        </w:tc>
-        <w:tc>
-          <w:tcPr>
-            <w:tcW w:w="4320" w:type="dxa"/>
-          </w:tcPr>
-          <w:p>
-            <w:pPr>
-              <w:rPr>
-                <w:rFonts w:ascii="Calibri" w:eastAsia="Calibri" w:hAnsi="Calibri" w:cs="Calibri"/>
-                <w:sz w:val="28"/>
-                <w:szCs w:val="28"/>
-              </w:rPr>
-            </w:pPr>
-            <w:r>
-              <w:rPr>
-                <w:rFonts w:ascii="Calibri" w:eastAsia="Calibri" w:hAnsi="Calibri" w:cs="Calibri"/>
-                <w:sz w:val="28"/>
-                <w:szCs w:val="28"/>
-              </w:rPr>
-              <w:t>Document Review</w:t>
-            </w:r>
-          </w:p>
-        </w:tc>
-        <w:tc>
-          <w:tcPr>
-            <w:tcW w:w="2430" w:type="dxa"/>
-          </w:tcPr>
-          <w:p>
-            <w:pPr>
-              <w:jc w:val="center"/>
-              <w:rPr>
-                <w:rFonts w:ascii="Calibri" w:eastAsia="Calibri" w:hAnsi="Calibri" w:cs="Calibri"/>
-                <w:sz w:val="28"/>
-                <w:szCs w:val="28"/>
-              </w:rPr>
-            </w:pPr>
-            <w:r>
-              <w:rPr>
-                <w:rFonts w:ascii="Calibri" w:eastAsia="Calibri" w:hAnsi="Calibri" w:cs="Calibri"/>
-                <w:sz w:val="28"/>
-                <w:szCs w:val="28"/>
-              </w:rPr>
-              <w:t>Salma Amr</w:t>
-            </w:r>
-          </w:p>
-        </w:tc>
-        <w:tc>
-          <w:tcPr>
-            <w:tcW w:w="1350" w:type="dxa"/>
-          </w:tcPr>
-          <w:p>
-            <w:pPr>
-              <w:jc w:val="center"/>
-              <w:rPr>
-                <w:rFonts w:ascii="Calibri" w:eastAsia="Calibri" w:hAnsi="Calibri" w:cs="Calibri"/>
-                <w:sz w:val="28"/>
-                <w:szCs w:val="28"/>
-              </w:rPr>
-            </w:pPr>
-            <w:r>
-              <w:rPr>
-                <w:rFonts w:ascii="Calibri" w:eastAsia="Calibri" w:hAnsi="Calibri" w:cs="Calibri"/>
-                <w:sz w:val="28"/>
-                <w:szCs w:val="28"/>
-              </w:rPr>
-              <w:t>Proposed</w:t>
-            </w:r>
-          </w:p>
-        </w:tc>
-      </w:tr>
-    </w:tbl>
-    <w:p>
-      <w:pPr>
-        <w:spacing w:before="0" w:after="160" w:line="259" w:lineRule="auto"/>
-        <w:jc w:val="left"/>
-        <w:rPr>
-          <w:sz w:val="28"/>
-          <w:szCs w:val="28"/>
-        </w:rPr>
-      </w:pPr>
-    </w:p>
-    <w:p>
-      <w:pPr>
-        <w:pBdr>
-          <w:top w:val="nil"/>
-          <w:left w:val="nil"/>
-          <w:bottom w:val="nil"/>
-          <w:right w:val="nil"/>
-          <w:between w:val="nil"/>
-        </w:pBdr>
-        <w:jc w:val="left"/>
-        <w:rPr>
-          <w:rFonts w:ascii="Calibri" w:eastAsia="Calibri" w:hAnsi="Calibri" w:cs="Calibri"/>
-          <w:b/>
-          <w:color w:val="000000"/>
-          <w:sz w:val="32"/>
-          <w:szCs w:val="32"/>
-        </w:rPr>
-      </w:pPr>
-    </w:p>
-    <w:p>
-      <w:pPr>
-        <w:pBdr>
-          <w:top w:val="nil"/>
-          <w:left w:val="nil"/>
-          <w:bottom w:val="nil"/>
-          <w:right w:val="nil"/>
-          <w:between w:val="nil"/>
-        </w:pBdr>
-        <w:jc w:val="left"/>
-        <w:rPr>
-          <w:rFonts w:ascii="Calibri" w:eastAsia="Calibri" w:hAnsi="Calibri" w:cs="Calibri"/>
-          <w:b/>
-          <w:color w:val="000000"/>
-          <w:sz w:val="32"/>
-          <w:szCs w:val="32"/>
-        </w:rPr>
-      </w:pPr>
-    </w:p>
-    <w:p>
-      <w:pPr>
-        <w:pBdr>
-          <w:top w:val="nil"/>
-          <w:left w:val="nil"/>
-          <w:bottom w:val="nil"/>
-          <w:right w:val="nil"/>
-          <w:between w:val="nil"/>
-        </w:pBdr>
-        <w:jc w:val="left"/>
-        <w:rPr>
-          <w:rFonts w:ascii="Calibri" w:eastAsia="Calibri" w:hAnsi="Calibri" w:cs="Calibri"/>
-          <w:b/>
-          <w:color w:val="000000"/>
-          <w:sz w:val="32"/>
-          <w:szCs w:val="32"/>
-        </w:rPr>
-      </w:pPr>
-    </w:p>
-    <w:p>
-      <w:pPr>
-        <w:pBdr>
-          <w:top w:val="nil"/>
-          <w:left w:val="nil"/>
-          <w:bottom w:val="nil"/>
-          <w:right w:val="nil"/>
-          <w:between w:val="nil"/>
-        </w:pBdr>
-        <w:jc w:val="left"/>
-        <w:rPr>
-          <w:rFonts w:ascii="Calibri" w:eastAsia="Calibri" w:hAnsi="Calibri" w:cs="Calibri"/>
-          <w:b/>
-          <w:color w:val="000000"/>
-          <w:sz w:val="32"/>
-          <w:szCs w:val="32"/>
-        </w:rPr>
-      </w:pPr>
-    </w:p>
-    <w:p>
-      <w:pPr>
-        <w:pBdr>
-          <w:top w:val="nil"/>
-          <w:left w:val="nil"/>
-          <w:bottom w:val="nil"/>
-          <w:right w:val="nil"/>
-          <w:between w:val="nil"/>
-        </w:pBdr>
-        <w:jc w:val="left"/>
-        <w:rPr>
-          <w:rFonts w:ascii="Calibri" w:eastAsia="Calibri" w:hAnsi="Calibri" w:cs="Calibri"/>
-          <w:b/>
-          <w:color w:val="000000"/>
-          <w:sz w:val="32"/>
-          <w:szCs w:val="32"/>
-        </w:rPr>
-      </w:pPr>
-      <w:r>
-        <w:rPr>
-          <w:rFonts w:ascii="Calibri" w:eastAsia="Calibri" w:hAnsi="Calibri" w:cs="Calibri"/>
-          <w:b/>
-          <w:color w:val="000000"/>
-          <w:sz w:val="32"/>
-          <w:szCs w:val="32"/>
-        </w:rPr>
-        <w:t>Reference Documents</w:t>
-      </w:r>
-    </w:p>
-    <w:tbl>
-      <w:tblPr>
-        <w:tblStyle w:val="a"/>
-        <w:tblW w:w="10440" w:type="dxa"/>
-        <w:tblInd w:w="-188" w:type="dxa"/>
-        <w:tblBorders>
-          <w:top w:val="single" w:sz="6" w:space="0" w:color="000000"/>
-          <w:left w:val="single" w:sz="6" w:space="0" w:color="000000"/>
-          <w:bottom w:val="single" w:sz="6" w:space="0" w:color="000000"/>
-          <w:right w:val="single" w:sz="6" w:space="0" w:color="000000"/>
-          <w:insideH w:val="single" w:sz="6" w:space="0" w:color="000000"/>
-          <w:insideV w:val="single" w:sz="6" w:space="0" w:color="000000"/>
-        </w:tblBorders>
-        <w:tblLayout w:type="fixed"/>
-        <w:tblLook w:val="0000" w:firstRow="0" w:lastRow="0" w:firstColumn="0" w:lastColumn="0" w:noHBand="0" w:noVBand="0"/>
-      </w:tblPr>
-      <w:tblGrid>
-        <w:gridCol w:w="4140"/>
-        <w:gridCol w:w="3600"/>
-        <w:gridCol w:w="2700"/>
-      </w:tblGrid>
-      <w:tr>
-        <w:trPr>
-          <w:trHeight w:val="576"/>
-        </w:trPr>
-        <w:tc>
-          <w:tcPr>
-            <w:tcW w:w="4140" w:type="dxa"/>
-          </w:tcPr>
-          <w:p>
-            <w:pPr>
-              <w:jc w:val="center"/>
-              <w:rPr>
-                <w:rFonts w:ascii="Calibri" w:eastAsia="Calibri" w:hAnsi="Calibri" w:cs="Calibri"/>
-                <w:b/>
-                <w:sz w:val="28"/>
-                <w:szCs w:val="28"/>
-              </w:rPr>
-            </w:pPr>
-            <w:r>
-              <w:rPr>
-                <w:rFonts w:ascii="Calibri" w:eastAsia="Calibri" w:hAnsi="Calibri" w:cs="Calibri"/>
-                <w:b/>
-                <w:sz w:val="28"/>
-                <w:szCs w:val="28"/>
-              </w:rPr>
-              <w:t>Document Name</w:t>
-            </w:r>
-          </w:p>
-        </w:tc>
-        <w:tc>
-          <w:tcPr>
-            <w:tcW w:w="3600" w:type="dxa"/>
-          </w:tcPr>
-          <w:p>
-            <w:pPr>
-              <w:jc w:val="center"/>
-              <w:rPr>
-                <w:rFonts w:ascii="Calibri" w:eastAsia="Calibri" w:hAnsi="Calibri" w:cs="Calibri"/>
-                <w:b/>
-                <w:sz w:val="28"/>
-                <w:szCs w:val="28"/>
-              </w:rPr>
-            </w:pPr>
-            <w:r>
-              <w:rPr>
-                <w:rFonts w:ascii="Calibri" w:eastAsia="Calibri" w:hAnsi="Calibri" w:cs="Calibri"/>
-                <w:b/>
-                <w:sz w:val="28"/>
-                <w:szCs w:val="28"/>
-              </w:rPr>
-              <w:t>Version</w:t>
-            </w:r>
-          </w:p>
-        </w:tc>
-        <w:tc>
-          <w:tcPr>
-            <w:tcW w:w="2700" w:type="dxa"/>
-          </w:tcPr>
-          <w:p>
-            <w:pPr>
-              <w:jc w:val="center"/>
-              <w:rPr>
-                <w:rFonts w:ascii="Calibri" w:eastAsia="Calibri" w:hAnsi="Calibri" w:cs="Calibri"/>
-                <w:b/>
-                <w:sz w:val="28"/>
-                <w:szCs w:val="28"/>
-              </w:rPr>
-            </w:pPr>
-            <w:r>
-              <w:rPr>
-                <w:rFonts w:ascii="Calibri" w:eastAsia="Calibri" w:hAnsi="Calibri" w:cs="Calibri"/>
-                <w:b/>
-                <w:sz w:val="28"/>
-                <w:szCs w:val="28"/>
-              </w:rPr>
-              <w:t>Author</w:t>
-            </w:r>
-          </w:p>
-        </w:tc>
-      </w:tr>
-      <w:tr>
-        <w:trPr>
-          <w:trHeight w:val="828"/>
-        </w:trPr>
-        <w:tc>
-          <w:tcPr>
-            <w:tcW w:w="4140" w:type="dxa"/>
-          </w:tcPr>
-          <w:p>
-            <w:pPr>
-              <w:pBdr>
-                <w:top w:val="nil"/>
-                <w:left w:val="nil"/>
-                <w:bottom w:val="nil"/>
-                <w:right w:val="nil"/>
-                <w:between w:val="nil"/>
-              </w:pBdr>
-              <w:tabs>
-                <w:tab w:val="center" w:pos="4680"/>
-                <w:tab w:val="right" w:pos="9360"/>
-              </w:tabs>
-              <w:jc w:val="center"/>
-              <w:rPr>
-                <w:rFonts w:ascii="Calibri" w:eastAsia="Calibri" w:hAnsi="Calibri" w:cs="Calibri"/>
-                <w:color w:val="000000"/>
                 <w:sz w:val="24"/>
                 <w:szCs w:val="24"/>
               </w:rPr>
@@ -1609,7 +1686,7 @@
         </w:tc>
         <w:tc>
           <w:tcPr>
-            <w:tcW w:w="2700" w:type="dxa"/>
+            <w:tcW w:w="3240" w:type="dxa"/>
           </w:tcPr>
           <w:p>
             <w:pPr>
@@ -1637,8 +1714,6 @@
         <w:spacing w:before="0" w:after="160" w:line="259" w:lineRule="auto"/>
         <w:jc w:val="left"/>
       </w:pPr>
-      <w:bookmarkStart w:id="0" w:name="_GoBack"/>
-      <w:bookmarkEnd w:id="0"/>
     </w:p>
     <w:p/>
     <w:p>
@@ -3697,7 +3772,7 @@
     <w:tbl>
       <w:tblPr>
         <w:tblStyle w:val="a0"/>
-        <w:tblW w:w="10165" w:type="dxa"/>
+        <w:tblW w:w="10154" w:type="dxa"/>
         <w:tblBorders>
           <w:top w:val="single" w:sz="4" w:space="0" w:color="000000"/>
           <w:left w:val="single" w:sz="4" w:space="0" w:color="000000"/>
@@ -3710,14 +3785,17 @@
         <w:tblLook w:val="0400" w:firstRow="0" w:lastRow="0" w:firstColumn="0" w:lastColumn="0" w:noHBand="0" w:noVBand="1"/>
       </w:tblPr>
       <w:tblGrid>
-        <w:gridCol w:w="1705"/>
-        <w:gridCol w:w="4140"/>
-        <w:gridCol w:w="4320"/>
+        <w:gridCol w:w="1703"/>
+        <w:gridCol w:w="4406"/>
+        <w:gridCol w:w="4045"/>
       </w:tblGrid>
       <w:tr>
-        <w:tc>
-          <w:tcPr>
-            <w:tcW w:w="1705" w:type="dxa"/>
+        <w:trPr>
+          <w:trHeight w:val="403"/>
+        </w:trPr>
+        <w:tc>
+          <w:tcPr>
+            <w:tcW w:w="1703" w:type="dxa"/>
           </w:tcPr>
           <w:p>
             <w:pPr>
@@ -3741,7 +3819,7 @@
         </w:tc>
         <w:tc>
           <w:tcPr>
-            <w:tcW w:w="4140" w:type="dxa"/>
+            <w:tcW w:w="4406" w:type="dxa"/>
           </w:tcPr>
           <w:p>
             <w:pPr>
@@ -3765,7 +3843,7 @@
         </w:tc>
         <w:tc>
           <w:tcPr>
-            <w:tcW w:w="4320" w:type="dxa"/>
+            <w:tcW w:w="4045" w:type="dxa"/>
           </w:tcPr>
           <w:p>
             <w:pPr>
@@ -3790,11 +3868,11 @@
       </w:tr>
       <w:tr>
         <w:trPr>
-          <w:trHeight w:val="1871"/>
+          <w:trHeight w:val="1798"/>
         </w:trPr>
         <w:tc>
           <w:tcPr>
-            <w:tcW w:w="1705" w:type="dxa"/>
+            <w:tcW w:w="1703" w:type="dxa"/>
             <w:vAlign w:val="center"/>
           </w:tcPr>
           <w:p>
@@ -3829,7 +3907,7 @@
         </w:tc>
         <w:tc>
           <w:tcPr>
-            <w:tcW w:w="4140" w:type="dxa"/>
+            <w:tcW w:w="4406" w:type="dxa"/>
             <w:vAlign w:val="center"/>
           </w:tcPr>
           <w:p>
@@ -3886,7 +3964,7 @@
                 <w:sz w:val="28"/>
                 <w:szCs w:val="28"/>
               </w:rPr>
-              <w:t>.</w:t>
+              <w:t>_</w:t>
             </w:r>
             <w:r>
               <w:rPr>
@@ -3900,7 +3978,7 @@
         </w:tc>
         <w:tc>
           <w:tcPr>
-            <w:tcW w:w="4320" w:type="dxa"/>
+            <w:tcW w:w="4045" w:type="dxa"/>
           </w:tcPr>
           <w:p>
             <w:pPr>
@@ -3956,11 +4034,11 @@
       </w:tr>
       <w:tr>
         <w:trPr>
-          <w:trHeight w:val="3095"/>
+          <w:trHeight w:val="2974"/>
         </w:trPr>
         <w:tc>
           <w:tcPr>
-            <w:tcW w:w="1705" w:type="dxa"/>
+            <w:tcW w:w="1703" w:type="dxa"/>
             <w:vAlign w:val="center"/>
           </w:tcPr>
           <w:p>
@@ -3995,7 +4073,7 @@
         </w:tc>
         <w:tc>
           <w:tcPr>
-            <w:tcW w:w="4140" w:type="dxa"/>
+            <w:tcW w:w="4406" w:type="dxa"/>
             <w:vAlign w:val="center"/>
           </w:tcPr>
           <w:p>
@@ -4045,7 +4123,7 @@
                 <w:sz w:val="28"/>
                 <w:szCs w:val="28"/>
               </w:rPr>
-              <w:t>.</w:t>
+              <w:t>_</w:t>
             </w:r>
             <w:r>
               <w:rPr>
@@ -4059,7 +4137,7 @@
         </w:tc>
         <w:tc>
           <w:tcPr>
-            <w:tcW w:w="4320" w:type="dxa"/>
+            <w:tcW w:w="4045" w:type="dxa"/>
           </w:tcPr>
           <w:p>
             <w:pPr>
@@ -4131,11 +4209,11 @@
       </w:tr>
       <w:tr>
         <w:trPr>
-          <w:trHeight w:val="2708"/>
+          <w:trHeight w:val="2602"/>
         </w:trPr>
         <w:tc>
           <w:tcPr>
-            <w:tcW w:w="1705" w:type="dxa"/>
+            <w:tcW w:w="1703" w:type="dxa"/>
             <w:vAlign w:val="center"/>
           </w:tcPr>
           <w:p>
@@ -4161,7 +4239,7 @@
         </w:tc>
         <w:tc>
           <w:tcPr>
-            <w:tcW w:w="4140" w:type="dxa"/>
+            <w:tcW w:w="4406" w:type="dxa"/>
             <w:vAlign w:val="center"/>
           </w:tcPr>
           <w:p>
@@ -4211,7 +4289,7 @@
                 <w:sz w:val="28"/>
                 <w:szCs w:val="28"/>
               </w:rPr>
-              <w:t>.</w:t>
+              <w:t>_</w:t>
             </w:r>
             <w:r>
               <w:rPr>
@@ -4225,7 +4303,7 @@
         </w:tc>
         <w:tc>
           <w:tcPr>
-            <w:tcW w:w="4320" w:type="dxa"/>
+            <w:tcW w:w="4045" w:type="dxa"/>
           </w:tcPr>
           <w:p>
             <w:pPr>
@@ -4314,11 +4392,11 @@
       </w:tr>
       <w:tr>
         <w:trPr>
-          <w:trHeight w:val="1448"/>
+          <w:trHeight w:val="1391"/>
         </w:trPr>
         <w:tc>
           <w:tcPr>
-            <w:tcW w:w="1705" w:type="dxa"/>
+            <w:tcW w:w="1703" w:type="dxa"/>
             <w:vAlign w:val="center"/>
           </w:tcPr>
           <w:p>
@@ -4344,7 +4422,7 @@
         </w:tc>
         <w:tc>
           <w:tcPr>
-            <w:tcW w:w="4140" w:type="dxa"/>
+            <w:tcW w:w="4406" w:type="dxa"/>
             <w:vAlign w:val="center"/>
           </w:tcPr>
           <w:p>
@@ -4378,7 +4456,7 @@
                 <w:sz w:val="28"/>
                 <w:szCs w:val="28"/>
               </w:rPr>
-              <w:t>.</w:t>
+              <w:t>_</w:t>
             </w:r>
             <w:r>
               <w:rPr>
@@ -4392,7 +4470,7 @@
         </w:tc>
         <w:tc>
           <w:tcPr>
-            <w:tcW w:w="4320" w:type="dxa"/>
+            <w:tcW w:w="4045" w:type="dxa"/>
           </w:tcPr>
           <w:p>
             <w:pPr>
@@ -4448,11 +4526,11 @@
       </w:tr>
       <w:tr>
         <w:trPr>
-          <w:trHeight w:val="2393"/>
+          <w:trHeight w:val="2300"/>
         </w:trPr>
         <w:tc>
           <w:tcPr>
-            <w:tcW w:w="1705" w:type="dxa"/>
+            <w:tcW w:w="1703" w:type="dxa"/>
             <w:vAlign w:val="center"/>
           </w:tcPr>
           <w:p>
@@ -4472,14 +4550,13 @@
                 <w:sz w:val="32"/>
                 <w:szCs w:val="32"/>
               </w:rPr>
-              <w:lastRenderedPageBreak/>
               <w:t>Elevator calling</w:t>
             </w:r>
           </w:p>
         </w:tc>
         <w:tc>
           <w:tcPr>
-            <w:tcW w:w="4140" w:type="dxa"/>
+            <w:tcW w:w="4406" w:type="dxa"/>
             <w:vAlign w:val="center"/>
           </w:tcPr>
           <w:p>
@@ -4529,7 +4606,7 @@
                 <w:sz w:val="28"/>
                 <w:szCs w:val="28"/>
               </w:rPr>
-              <w:t>.</w:t>
+              <w:t>_</w:t>
             </w:r>
             <w:r>
               <w:rPr>
@@ -4543,7 +4620,7 @@
         </w:tc>
         <w:tc>
           <w:tcPr>
-            <w:tcW w:w="4320" w:type="dxa"/>
+            <w:tcW w:w="4045" w:type="dxa"/>
           </w:tcPr>
           <w:p>
             <w:pPr>
@@ -4615,11 +4692,11 @@
       </w:tr>
       <w:tr>
         <w:trPr>
-          <w:trHeight w:val="971"/>
+          <w:trHeight w:val="933"/>
         </w:trPr>
         <w:tc>
           <w:tcPr>
-            <w:tcW w:w="1705" w:type="dxa"/>
+            <w:tcW w:w="1703" w:type="dxa"/>
             <w:vAlign w:val="center"/>
           </w:tcPr>
           <w:p>
@@ -4639,13 +4716,14 @@
                 <w:sz w:val="32"/>
                 <w:szCs w:val="32"/>
               </w:rPr>
+              <w:lastRenderedPageBreak/>
               <w:t>Elevator movement</w:t>
             </w:r>
           </w:p>
         </w:tc>
         <w:tc>
           <w:tcPr>
-            <w:tcW w:w="4140" w:type="dxa"/>
+            <w:tcW w:w="4406" w:type="dxa"/>
             <w:vAlign w:val="center"/>
           </w:tcPr>
           <w:p>
@@ -4695,7 +4773,7 @@
                 <w:sz w:val="28"/>
                 <w:szCs w:val="28"/>
               </w:rPr>
-              <w:t>.</w:t>
+              <w:t>_</w:t>
             </w:r>
             <w:r>
               <w:rPr>
@@ -4709,7 +4787,7 @@
         </w:tc>
         <w:tc>
           <w:tcPr>
-            <w:tcW w:w="4320" w:type="dxa"/>
+            <w:tcW w:w="4045" w:type="dxa"/>
           </w:tcPr>
           <w:p>
             <w:pPr>
@@ -4740,9 +4818,12 @@
         </w:tc>
       </w:tr>
       <w:tr>
-        <w:tc>
-          <w:tcPr>
-            <w:tcW w:w="1705" w:type="dxa"/>
+        <w:trPr>
+          <w:trHeight w:val="2702"/>
+        </w:trPr>
+        <w:tc>
+          <w:tcPr>
+            <w:tcW w:w="1703" w:type="dxa"/>
             <w:vAlign w:val="center"/>
           </w:tcPr>
           <w:p>
@@ -4786,7 +4867,7 @@
         </w:tc>
         <w:tc>
           <w:tcPr>
-            <w:tcW w:w="4140" w:type="dxa"/>
+            <w:tcW w:w="4406" w:type="dxa"/>
             <w:vAlign w:val="center"/>
           </w:tcPr>
           <w:p>
@@ -4836,7 +4917,7 @@
                 <w:sz w:val="28"/>
                 <w:szCs w:val="28"/>
               </w:rPr>
-              <w:t>.</w:t>
+              <w:t>_</w:t>
             </w:r>
             <w:r>
               <w:rPr>
@@ -4850,41 +4931,23 @@
         </w:tc>
         <w:tc>
           <w:tcPr>
-            <w:tcW w:w="4320" w:type="dxa"/>
-          </w:tcPr>
-          <w:p>
-            <w:pPr>
-              <w:rPr>
-                <w:rFonts w:ascii="Calibri" w:eastAsia="Calibri" w:hAnsi="Calibri" w:cs="Calibri"/>
-                <w:sz w:val="32"/>
-                <w:szCs w:val="32"/>
-              </w:rPr>
-            </w:pPr>
-            <w:r>
-              <w:rPr>
-                <w:rFonts w:ascii="Calibri" w:eastAsia="Calibri" w:hAnsi="Calibri" w:cs="Calibri"/>
-                <w:sz w:val="32"/>
-                <w:szCs w:val="32"/>
-              </w:rPr>
-              <w:t xml:space="preserve">- System is switched between On and Off state upon pressing the </w:t>
-            </w:r>
-            <w:proofErr w:type="gramStart"/>
-            <w:r>
-              <w:rPr>
-                <w:rFonts w:ascii="Calibri" w:eastAsia="Calibri" w:hAnsi="Calibri" w:cs="Calibri"/>
-                <w:sz w:val="32"/>
-                <w:szCs w:val="32"/>
-              </w:rPr>
-              <w:t>On</w:t>
-            </w:r>
-            <w:proofErr w:type="gramEnd"/>
-            <w:r>
-              <w:rPr>
-                <w:rFonts w:ascii="Calibri" w:eastAsia="Calibri" w:hAnsi="Calibri" w:cs="Calibri"/>
-                <w:sz w:val="32"/>
-                <w:szCs w:val="32"/>
-              </w:rPr>
-              <w:t>/Off push button while a</w:t>
+            <w:tcW w:w="4045" w:type="dxa"/>
+          </w:tcPr>
+          <w:p>
+            <w:pPr>
+              <w:rPr>
+                <w:rFonts w:ascii="Calibri" w:eastAsia="Calibri" w:hAnsi="Calibri" w:cs="Calibri"/>
+                <w:sz w:val="32"/>
+                <w:szCs w:val="32"/>
+              </w:rPr>
+            </w:pPr>
+            <w:r>
+              <w:rPr>
+                <w:rFonts w:ascii="Calibri" w:eastAsia="Calibri" w:hAnsi="Calibri" w:cs="Calibri"/>
+                <w:sz w:val="32"/>
+                <w:szCs w:val="32"/>
+              </w:rPr>
+              <w:t>- System is switched between On and Off state upon pressing the On/Off push button while a</w:t>
             </w:r>
             <w:r>
               <w:rPr>
@@ -4963,9 +5026,12 @@
         </w:tc>
       </w:tr>
       <w:tr>
-        <w:tc>
-          <w:tcPr>
-            <w:tcW w:w="1705" w:type="dxa"/>
+        <w:trPr>
+          <w:trHeight w:val="2405"/>
+        </w:trPr>
+        <w:tc>
+          <w:tcPr>
+            <w:tcW w:w="1703" w:type="dxa"/>
             <w:vAlign w:val="center"/>
           </w:tcPr>
           <w:p>
@@ -5000,7 +5066,7 @@
         </w:tc>
         <w:tc>
           <w:tcPr>
-            <w:tcW w:w="4140" w:type="dxa"/>
+            <w:tcW w:w="4406" w:type="dxa"/>
             <w:vAlign w:val="center"/>
           </w:tcPr>
           <w:p>
@@ -5050,7 +5116,7 @@
                 <w:sz w:val="28"/>
                 <w:szCs w:val="28"/>
               </w:rPr>
-              <w:t>.</w:t>
+              <w:t>_</w:t>
             </w:r>
             <w:r>
               <w:rPr>
@@ -5064,7 +5130,7 @@
         </w:tc>
         <w:tc>
           <w:tcPr>
-            <w:tcW w:w="4320" w:type="dxa"/>
+            <w:tcW w:w="4045" w:type="dxa"/>
           </w:tcPr>
           <w:p>
             <w:pPr>
@@ -5160,9 +5226,12 @@
         </w:tc>
       </w:tr>
       <w:tr>
-        <w:tc>
-          <w:tcPr>
-            <w:tcW w:w="1705" w:type="dxa"/>
+        <w:trPr>
+          <w:trHeight w:val="2405"/>
+        </w:trPr>
+        <w:tc>
+          <w:tcPr>
+            <w:tcW w:w="1703" w:type="dxa"/>
             <w:vAlign w:val="center"/>
           </w:tcPr>
           <w:p>
@@ -5188,7 +5257,7 @@
         </w:tc>
         <w:tc>
           <w:tcPr>
-            <w:tcW w:w="4140" w:type="dxa"/>
+            <w:tcW w:w="4406" w:type="dxa"/>
             <w:vAlign w:val="center"/>
           </w:tcPr>
           <w:p>
@@ -5206,93 +5275,29 @@
                 <w:sz w:val="28"/>
                 <w:szCs w:val="28"/>
               </w:rPr>
-              <w:t>REQ_ PO4_DGELV _CYRS_0</w:t>
-            </w:r>
-            <w:r>
-              <w:rPr>
-                <w:rFonts w:ascii="Calibri" w:eastAsia="Calibri" w:hAnsi="Calibri" w:cs="Calibri"/>
-                <w:sz w:val="28"/>
-                <w:szCs w:val="28"/>
-              </w:rPr>
-              <w:t>9</w:t>
-            </w:r>
-            <w:r>
-              <w:rPr>
-                <w:rFonts w:ascii="Calibri" w:eastAsia="Calibri" w:hAnsi="Calibri" w:cs="Calibri"/>
-                <w:sz w:val="28"/>
-                <w:szCs w:val="28"/>
-              </w:rPr>
-              <w:t>_V</w:t>
-            </w:r>
-            <w:r>
-              <w:rPr>
-                <w:rFonts w:ascii="Calibri" w:eastAsia="Calibri" w:hAnsi="Calibri" w:cs="Calibri"/>
-                <w:sz w:val="28"/>
-                <w:szCs w:val="28"/>
-              </w:rPr>
-              <w:t>1</w:t>
-            </w:r>
-            <w:r>
-              <w:rPr>
-                <w:rFonts w:ascii="Calibri" w:eastAsia="Calibri" w:hAnsi="Calibri" w:cs="Calibri"/>
-                <w:sz w:val="28"/>
-                <w:szCs w:val="28"/>
-              </w:rPr>
-              <w:t>.</w:t>
-            </w:r>
-            <w:r>
-              <w:rPr>
-                <w:rFonts w:ascii="Calibri" w:eastAsia="Calibri" w:hAnsi="Calibri" w:cs="Calibri"/>
-                <w:sz w:val="28"/>
-                <w:szCs w:val="28"/>
-              </w:rPr>
-              <w:t>1</w:t>
-            </w:r>
-          </w:p>
-        </w:tc>
-        <w:tc>
-          <w:tcPr>
-            <w:tcW w:w="4320" w:type="dxa"/>
-          </w:tcPr>
-          <w:p>
-            <w:pPr>
-              <w:rPr>
-                <w:rFonts w:ascii="Calibri" w:eastAsia="Calibri" w:hAnsi="Calibri" w:cs="Calibri"/>
-                <w:sz w:val="32"/>
-                <w:szCs w:val="32"/>
-              </w:rPr>
-            </w:pPr>
-            <w:r>
-              <w:rPr>
-                <w:rFonts w:ascii="Calibri" w:eastAsia="Calibri" w:hAnsi="Calibri" w:cs="Calibri"/>
-                <w:sz w:val="32"/>
-                <w:szCs w:val="32"/>
-              </w:rPr>
-              <w:t>- W</w:t>
-            </w:r>
-            <w:r>
-              <w:rPr>
-                <w:rFonts w:ascii="Calibri" w:eastAsia="Calibri" w:hAnsi="Calibri" w:cs="Calibri"/>
-                <w:sz w:val="32"/>
-                <w:szCs w:val="32"/>
-              </w:rPr>
-              <w:t>hen user is setting the ID is it already taken system has to</w:t>
-            </w:r>
-            <w:r>
-              <w:rPr>
-                <w:rFonts w:ascii="Calibri" w:eastAsia="Calibri" w:hAnsi="Calibri" w:cs="Calibri"/>
-                <w:sz w:val="32"/>
-                <w:szCs w:val="32"/>
-              </w:rPr>
-              <w:t xml:space="preserve"> reject the selection and</w:t>
-            </w:r>
-            <w:r>
-              <w:rPr>
-                <w:rFonts w:ascii="Calibri" w:eastAsia="Calibri" w:hAnsi="Calibri" w:cs="Calibri"/>
-                <w:sz w:val="32"/>
-                <w:szCs w:val="32"/>
-              </w:rPr>
-              <w:t xml:space="preserve"> ask for another one.</w:t>
+              <w:t>REQ_ PO4_DGELV _CYRS_09_V1.1</w:t>
+            </w:r>
+          </w:p>
+        </w:tc>
+        <w:tc>
+          <w:tcPr>
+            <w:tcW w:w="4045" w:type="dxa"/>
+          </w:tcPr>
+          <w:p>
+            <w:pPr>
+              <w:rPr>
+                <w:rFonts w:ascii="Calibri" w:eastAsia="Calibri" w:hAnsi="Calibri" w:cs="Calibri"/>
+                <w:sz w:val="32"/>
+                <w:szCs w:val="32"/>
+              </w:rPr>
+            </w:pPr>
+            <w:r>
+              <w:rPr>
+                <w:rFonts w:ascii="Calibri" w:eastAsia="Calibri" w:hAnsi="Calibri" w:cs="Calibri"/>
+                <w:sz w:val="32"/>
+                <w:szCs w:val="32"/>
+              </w:rPr>
+              <w:t>- When user is setting the ID is it already taken system has to reject the selection and ask for another one.</w:t>
             </w:r>
           </w:p>
           <w:p>
@@ -5634,7 +5639,7 @@
             <w:rPr>
               <w:color w:val="767171"/>
             </w:rPr>
-            <w:t>2</w:t>
+            <w:t>3</w:t>
           </w:r>
         </w:p>
       </w:tc>
@@ -5678,7 +5683,7 @@
             <w:rPr>
               <w:color w:val="767171"/>
             </w:rPr>
-            <w:t xml:space="preserve"> Version Date: 01/</w:t>
+            <w:t xml:space="preserve"> Version Date: </w:t>
           </w:r>
           <w:r>
             <w:rPr>
@@ -5690,7 +5695,13 @@
             <w:rPr>
               <w:color w:val="767171"/>
             </w:rPr>
-            <w:t>5</w:t>
+            <w:t>/</w:t>
+          </w:r>
+          <w:r>
+            <w:rPr>
+              <w:color w:val="767171"/>
+            </w:rPr>
+            <w:t>7</w:t>
           </w:r>
           <w:r>
             <w:rPr>
@@ -6088,7 +6099,7 @@
       </w:pPr>
     </w:pPrDefault>
   </w:docDefaults>
-  <w:latentStyles w:defLockedState="0" w:defUIPriority="99" w:defSemiHidden="0" w:defUnhideWhenUsed="0" w:defQFormat="0" w:count="375">
+  <w:latentStyles w:defLockedState="0" w:defUIPriority="99" w:defSemiHidden="0" w:defUnhideWhenUsed="0" w:defQFormat="0" w:count="376">
     <w:lsdException w:name="Normal" w:uiPriority="0" w:qFormat="1"/>
     <w:lsdException w:name="heading 1" w:uiPriority="9" w:qFormat="1"/>
     <w:lsdException w:name="heading 2" w:semiHidden="1" w:uiPriority="9" w:unhideWhenUsed="1" w:qFormat="1"/>
@@ -6464,6 +6475,7 @@
     <w:lsdException w:name="Smart Hyperlink" w:semiHidden="1" w:unhideWhenUsed="1"/>
     <w:lsdException w:name="Hashtag" w:semiHidden="1" w:unhideWhenUsed="1"/>
     <w:lsdException w:name="Unresolved Mention" w:semiHidden="1" w:unhideWhenUsed="1"/>
+    <w:lsdException w:name="Smart Link" w:semiHidden="1" w:unhideWhenUsed="1"/>
   </w:latentStyles>
   <w:style w:type="paragraph" w:default="1" w:styleId="Normal">
     <w:name w:val="Normal"/>
@@ -7253,7 +7265,7 @@
 </file>
 
 <file path=customXml/itemProps1.xml><?xml version="1.0" encoding="utf-8"?>
-<ds:datastoreItem xmlns:ds="http://schemas.openxmlformats.org/officeDocument/2006/customXml" ds:itemID="{9E2D73D4-05BB-40EF-BB65-B4B78455F159}">
+<ds:datastoreItem xmlns:ds="http://schemas.openxmlformats.org/officeDocument/2006/customXml" ds:itemID="{8C1720E3-FF13-4DCA-A665-C56237F1C5D0}">
   <ds:schemaRefs>
     <ds:schemaRef ds:uri="http://schemas.openxmlformats.org/officeDocument/2006/bibliography"/>
   </ds:schemaRefs>

</xml_diff>

<commit_message>
Updated Document Status to Reviewed Signed-off-by: Ahmed-Zoher <ahmed.o.zoher@gmail.com>
</commit_message>
<xml_diff>
--- a/Digital_Elevator_PO4_DGELV/Input documents/PO4_DGELV_DIGITAL ELEVATOR_CYRS.docx
+++ b/Digital_Elevator_PO4_DGELV/Input documents/PO4_DGELV_DIGITAL ELEVATOR_CYRS.docx
@@ -467,14 +467,16 @@
                 <w:szCs w:val="28"/>
               </w:rPr>
             </w:pPr>
-            <w:r>
-              <w:rPr>
-                <w:rFonts w:ascii="Calibri" w:eastAsia="Calibri" w:hAnsi="Calibri" w:cs="Calibri"/>
-                <w:sz w:val="28"/>
-                <w:szCs w:val="28"/>
-              </w:rPr>
-              <w:t>Proposed</w:t>
-            </w:r>
+            <w:bookmarkStart w:id="0" w:name="_GoBack"/>
+            <w:r>
+              <w:rPr>
+                <w:rFonts w:ascii="Calibri" w:eastAsia="Calibri" w:hAnsi="Calibri" w:cs="Calibri"/>
+                <w:sz w:val="28"/>
+                <w:szCs w:val="28"/>
+              </w:rPr>
+              <w:t>Reviewed</w:t>
+            </w:r>
+            <w:bookmarkEnd w:id="0"/>
           </w:p>
         </w:tc>
       </w:tr>
@@ -1094,8 +1096,6 @@
               </w:rPr>
               <w:t>8</w:t>
             </w:r>
-            <w:bookmarkStart w:id="0" w:name="_GoBack"/>
-            <w:bookmarkEnd w:id="0"/>
             <w:r>
               <w:rPr>
                 <w:rFonts w:ascii="Calibri" w:eastAsia="Calibri" w:hAnsi="Calibri" w:cs="Calibri"/>
@@ -1328,23 +1328,7 @@
                 <w:sz w:val="28"/>
                 <w:szCs w:val="28"/>
               </w:rPr>
-              <w:t>2/</w:t>
-            </w:r>
-            <w:r>
-              <w:rPr>
-                <w:rFonts w:ascii="Calibri" w:eastAsia="Calibri" w:hAnsi="Calibri" w:cs="Calibri"/>
-                <w:sz w:val="28"/>
-                <w:szCs w:val="28"/>
-              </w:rPr>
-              <w:t>7</w:t>
-            </w:r>
-            <w:r>
-              <w:rPr>
-                <w:rFonts w:ascii="Calibri" w:eastAsia="Calibri" w:hAnsi="Calibri" w:cs="Calibri"/>
-                <w:sz w:val="28"/>
-                <w:szCs w:val="28"/>
-              </w:rPr>
-              <w:t>/2020</w:t>
+              <w:t>2/7/2020</w:t>
             </w:r>
           </w:p>
         </w:tc>
@@ -1437,7 +1421,7 @@
                 <w:sz w:val="28"/>
                 <w:szCs w:val="28"/>
               </w:rPr>
-              <w:t>Proposed</w:t>
+              <w:t>Reviewed</w:t>
             </w:r>
           </w:p>
         </w:tc>
@@ -4947,7 +4931,25 @@
                 <w:sz w:val="32"/>
                 <w:szCs w:val="32"/>
               </w:rPr>
-              <w:t>- System is switched between On and Off state upon pressing the On/Off push button while a</w:t>
+              <w:t xml:space="preserve">- System is switched between On and Off state upon pressing the </w:t>
+            </w:r>
+            <w:proofErr w:type="gramStart"/>
+            <w:r>
+              <w:rPr>
+                <w:rFonts w:ascii="Calibri" w:eastAsia="Calibri" w:hAnsi="Calibri" w:cs="Calibri"/>
+                <w:sz w:val="32"/>
+                <w:szCs w:val="32"/>
+              </w:rPr>
+              <w:t>On</w:t>
+            </w:r>
+            <w:proofErr w:type="gramEnd"/>
+            <w:r>
+              <w:rPr>
+                <w:rFonts w:ascii="Calibri" w:eastAsia="Calibri" w:hAnsi="Calibri" w:cs="Calibri"/>
+                <w:sz w:val="32"/>
+                <w:szCs w:val="32"/>
+              </w:rPr>
+              <w:t>/Off push button while a</w:t>
             </w:r>
             <w:r>
               <w:rPr>
@@ -7265,7 +7267,7 @@
 </file>
 
 <file path=customXml/itemProps1.xml><?xml version="1.0" encoding="utf-8"?>
-<ds:datastoreItem xmlns:ds="http://schemas.openxmlformats.org/officeDocument/2006/customXml" ds:itemID="{8C1720E3-FF13-4DCA-A665-C56237F1C5D0}">
+<ds:datastoreItem xmlns:ds="http://schemas.openxmlformats.org/officeDocument/2006/customXml" ds:itemID="{FC16D42F-6579-44B0-9A5D-9A63F07AB647}">
   <ds:schemaRefs>
     <ds:schemaRef ds:uri="http://schemas.openxmlformats.org/officeDocument/2006/bibliography"/>
   </ds:schemaRefs>

</xml_diff>

<commit_message>
Updated CYRS according to the review sheet (Added block diagram) Signed-off-by: Ahmed-Zoher <ahmed.o.zoher@gmail.com>
</commit_message>
<xml_diff>
--- a/Digital_Elevator_PO4_DGELV/Input documents/PO4_DGELV_DIGITAL ELEVATOR_CYRS.docx
+++ b/Digital_Elevator_PO4_DGELV/Input documents/PO4_DGELV_DIGITAL ELEVATOR_CYRS.docx
@@ -119,7 +119,15 @@
           <w:sz w:val="36"/>
           <w:szCs w:val="36"/>
         </w:rPr>
-        <w:t>1.3</w:t>
+        <w:t>1.</w:t>
+      </w:r>
+      <w:r>
+        <w:rPr>
+          <w:b/>
+          <w:sz w:val="36"/>
+          <w:szCs w:val="36"/>
+        </w:rPr>
+        <w:t>4</w:t>
       </w:r>
     </w:p>
     <w:p>
@@ -170,7 +178,17 @@
           <w:szCs w:val="32"/>
         </w:rPr>
       </w:pPr>
-      <w:r>
+    </w:p>
+    <w:p>
+      <w:pPr>
+        <w:pBdr>
+          <w:top w:val="nil"/>
+          <w:left w:val="nil"/>
+          <w:bottom w:val="nil"/>
+          <w:right w:val="nil"/>
+          <w:between w:val="nil"/>
+        </w:pBdr>
+        <w:jc w:val="left"/>
         <w:rPr>
           <w:rFonts w:ascii="Calibri" w:eastAsia="Calibri" w:hAnsi="Calibri" w:cs="Calibri"/>
           <w:b/>
@@ -178,7 +196,15 @@
           <w:sz w:val="32"/>
           <w:szCs w:val="32"/>
         </w:rPr>
-        <w:lastRenderedPageBreak/>
+      </w:pPr>
+      <w:r>
+        <w:rPr>
+          <w:rFonts w:ascii="Calibri" w:eastAsia="Calibri" w:hAnsi="Calibri" w:cs="Calibri"/>
+          <w:b/>
+          <w:color w:val="000000"/>
+          <w:sz w:val="32"/>
+          <w:szCs w:val="32"/>
+        </w:rPr>
         <w:t xml:space="preserve">Current </w:t>
       </w:r>
       <w:r>
@@ -404,7 +430,15 @@
                 <w:sz w:val="28"/>
                 <w:szCs w:val="28"/>
               </w:rPr>
-              <w:t>1.3</w:t>
+              <w:t>1.</w:t>
+            </w:r>
+            <w:r>
+              <w:rPr>
+                <w:rFonts w:ascii="Calibri" w:eastAsia="Calibri" w:hAnsi="Calibri" w:cs="Calibri"/>
+                <w:sz w:val="28"/>
+                <w:szCs w:val="28"/>
+              </w:rPr>
+              <w:t>4</w:t>
             </w:r>
           </w:p>
         </w:tc>
@@ -427,7 +461,23 @@
                 <w:sz w:val="28"/>
                 <w:szCs w:val="28"/>
               </w:rPr>
-              <w:t>2/7/2020</w:t>
+              <w:t>2/</w:t>
+            </w:r>
+            <w:r>
+              <w:rPr>
+                <w:rFonts w:ascii="Calibri" w:eastAsia="Calibri" w:hAnsi="Calibri" w:cs="Calibri"/>
+                <w:sz w:val="28"/>
+                <w:szCs w:val="28"/>
+              </w:rPr>
+              <w:t>8</w:t>
+            </w:r>
+            <w:r>
+              <w:rPr>
+                <w:rFonts w:ascii="Calibri" w:eastAsia="Calibri" w:hAnsi="Calibri" w:cs="Calibri"/>
+                <w:sz w:val="28"/>
+                <w:szCs w:val="28"/>
+              </w:rPr>
+              <w:t>/2020</w:t>
             </w:r>
           </w:p>
         </w:tc>
@@ -467,7 +517,6 @@
                 <w:szCs w:val="28"/>
               </w:rPr>
             </w:pPr>
-            <w:bookmarkStart w:id="0" w:name="_GoBack"/>
             <w:r>
               <w:rPr>
                 <w:rFonts w:ascii="Calibri" w:eastAsia="Calibri" w:hAnsi="Calibri" w:cs="Calibri"/>
@@ -476,7 +525,6 @@
               </w:rPr>
               <w:t>Reviewed</w:t>
             </w:r>
-            <w:bookmarkEnd w:id="0"/>
           </w:p>
         </w:tc>
       </w:tr>
@@ -537,6 +585,8 @@
           <w:szCs w:val="32"/>
         </w:rPr>
       </w:pPr>
+      <w:bookmarkStart w:id="0" w:name="_GoBack"/>
+      <w:bookmarkEnd w:id="0"/>
     </w:p>
     <w:p>
       <w:pPr>
@@ -556,25 +606,6 @@
           <w:szCs w:val="32"/>
         </w:rPr>
       </w:pPr>
-    </w:p>
-    <w:p>
-      <w:pPr>
-        <w:pBdr>
-          <w:top w:val="nil"/>
-          <w:left w:val="nil"/>
-          <w:bottom w:val="nil"/>
-          <w:right w:val="nil"/>
-          <w:between w:val="nil"/>
-        </w:pBdr>
-        <w:jc w:val="left"/>
-        <w:rPr>
-          <w:rFonts w:ascii="Calibri" w:eastAsia="Calibri" w:hAnsi="Calibri" w:cs="Calibri"/>
-          <w:b/>
-          <w:color w:val="000000"/>
-          <w:sz w:val="32"/>
-          <w:szCs w:val="32"/>
-        </w:rPr>
-      </w:pPr>
       <w:r>
         <w:rPr>
           <w:rFonts w:ascii="Calibri" w:eastAsia="Calibri" w:hAnsi="Calibri" w:cs="Calibri"/>
@@ -589,7 +620,7 @@
     <w:tbl>
       <w:tblPr>
         <w:tblStyle w:val="a"/>
-        <w:tblW w:w="11251" w:type="dxa"/>
+        <w:tblW w:w="11309" w:type="dxa"/>
         <w:tblInd w:w="-464" w:type="dxa"/>
         <w:tblBorders>
           <w:top w:val="single" w:sz="6" w:space="0" w:color="000000"/>
@@ -603,19 +634,19 @@
         <w:tblLook w:val="0000" w:firstRow="0" w:lastRow="0" w:firstColumn="0" w:lastColumn="0" w:noHBand="0" w:noVBand="0"/>
       </w:tblPr>
       <w:tblGrid>
-        <w:gridCol w:w="1536"/>
-        <w:gridCol w:w="4431"/>
-        <w:gridCol w:w="1239"/>
-        <w:gridCol w:w="2700"/>
-        <w:gridCol w:w="1345"/>
+        <w:gridCol w:w="1544"/>
+        <w:gridCol w:w="4454"/>
+        <w:gridCol w:w="1245"/>
+        <w:gridCol w:w="2714"/>
+        <w:gridCol w:w="1352"/>
       </w:tblGrid>
       <w:tr>
         <w:trPr>
-          <w:trHeight w:val="341"/>
+          <w:trHeight w:val="354"/>
         </w:trPr>
         <w:tc>
           <w:tcPr>
-            <w:tcW w:w="1536" w:type="dxa"/>
+            <w:tcW w:w="1544" w:type="dxa"/>
           </w:tcPr>
           <w:p>
             <w:pPr>
@@ -640,7 +671,7 @@
         </w:tc>
         <w:tc>
           <w:tcPr>
-            <w:tcW w:w="4431" w:type="dxa"/>
+            <w:tcW w:w="4454" w:type="dxa"/>
           </w:tcPr>
           <w:p>
             <w:pPr>
@@ -665,7 +696,7 @@
         </w:tc>
         <w:tc>
           <w:tcPr>
-            <w:tcW w:w="1239" w:type="dxa"/>
+            <w:tcW w:w="1245" w:type="dxa"/>
           </w:tcPr>
           <w:p>
             <w:pPr>
@@ -690,7 +721,7 @@
         </w:tc>
         <w:tc>
           <w:tcPr>
-            <w:tcW w:w="2700" w:type="dxa"/>
+            <w:tcW w:w="2714" w:type="dxa"/>
           </w:tcPr>
           <w:p>
             <w:pPr>
@@ -715,7 +746,7 @@
         </w:tc>
         <w:tc>
           <w:tcPr>
-            <w:tcW w:w="1345" w:type="dxa"/>
+            <w:tcW w:w="1352" w:type="dxa"/>
           </w:tcPr>
           <w:p>
             <w:pPr>
@@ -741,11 +772,11 @@
       </w:tr>
       <w:tr>
         <w:trPr>
-          <w:trHeight w:val="620"/>
+          <w:trHeight w:val="644"/>
         </w:trPr>
         <w:tc>
           <w:tcPr>
-            <w:tcW w:w="1536" w:type="dxa"/>
+            <w:tcW w:w="1544" w:type="dxa"/>
           </w:tcPr>
           <w:p>
             <w:pPr>
@@ -785,7 +816,7 @@
         </w:tc>
         <w:tc>
           <w:tcPr>
-            <w:tcW w:w="4431" w:type="dxa"/>
+            <w:tcW w:w="4454" w:type="dxa"/>
           </w:tcPr>
           <w:p>
             <w:pPr>
@@ -807,7 +838,7 @@
         </w:tc>
         <w:tc>
           <w:tcPr>
-            <w:tcW w:w="1239" w:type="dxa"/>
+            <w:tcW w:w="1245" w:type="dxa"/>
           </w:tcPr>
           <w:p>
             <w:pPr>
@@ -832,7 +863,7 @@
         </w:tc>
         <w:tc>
           <w:tcPr>
-            <w:tcW w:w="2700" w:type="dxa"/>
+            <w:tcW w:w="2714" w:type="dxa"/>
           </w:tcPr>
           <w:p>
             <w:pPr>
@@ -855,7 +886,7 @@
         </w:tc>
         <w:tc>
           <w:tcPr>
-            <w:tcW w:w="1345" w:type="dxa"/>
+            <w:tcW w:w="1352" w:type="dxa"/>
           </w:tcPr>
           <w:p>
             <w:pPr>
@@ -879,11 +910,11 @@
       </w:tr>
       <w:tr>
         <w:trPr>
-          <w:trHeight w:val="620"/>
+          <w:trHeight w:val="644"/>
         </w:trPr>
         <w:tc>
           <w:tcPr>
-            <w:tcW w:w="1536" w:type="dxa"/>
+            <w:tcW w:w="1544" w:type="dxa"/>
           </w:tcPr>
           <w:p>
             <w:pPr>
@@ -923,7 +954,7 @@
         </w:tc>
         <w:tc>
           <w:tcPr>
-            <w:tcW w:w="4431" w:type="dxa"/>
+            <w:tcW w:w="4454" w:type="dxa"/>
           </w:tcPr>
           <w:p>
             <w:pPr>
@@ -945,7 +976,7 @@
         </w:tc>
         <w:tc>
           <w:tcPr>
-            <w:tcW w:w="1239" w:type="dxa"/>
+            <w:tcW w:w="1245" w:type="dxa"/>
           </w:tcPr>
           <w:p>
             <w:pPr>
@@ -979,7 +1010,7 @@
         </w:tc>
         <w:tc>
           <w:tcPr>
-            <w:tcW w:w="2700" w:type="dxa"/>
+            <w:tcW w:w="2714" w:type="dxa"/>
           </w:tcPr>
           <w:p>
             <w:pPr>
@@ -1002,7 +1033,7 @@
         </w:tc>
         <w:tc>
           <w:tcPr>
-            <w:tcW w:w="1345" w:type="dxa"/>
+            <w:tcW w:w="1352" w:type="dxa"/>
           </w:tcPr>
           <w:p>
             <w:pPr>
@@ -1026,11 +1057,11 @@
       </w:tr>
       <w:tr>
         <w:trPr>
-          <w:trHeight w:val="613"/>
+          <w:trHeight w:val="637"/>
         </w:trPr>
         <w:tc>
           <w:tcPr>
-            <w:tcW w:w="1536" w:type="dxa"/>
+            <w:tcW w:w="1544" w:type="dxa"/>
           </w:tcPr>
           <w:p>
             <w:pPr>
@@ -1070,7 +1101,7 @@
         </w:tc>
         <w:tc>
           <w:tcPr>
-            <w:tcW w:w="4431" w:type="dxa"/>
+            <w:tcW w:w="4454" w:type="dxa"/>
           </w:tcPr>
           <w:p>
             <w:pPr>
@@ -1116,7 +1147,7 @@
         </w:tc>
         <w:tc>
           <w:tcPr>
-            <w:tcW w:w="1239" w:type="dxa"/>
+            <w:tcW w:w="1245" w:type="dxa"/>
           </w:tcPr>
           <w:p>
             <w:pPr>
@@ -1140,7 +1171,7 @@
         </w:tc>
         <w:tc>
           <w:tcPr>
-            <w:tcW w:w="2700" w:type="dxa"/>
+            <w:tcW w:w="2714" w:type="dxa"/>
           </w:tcPr>
           <w:p>
             <w:pPr>
@@ -1163,7 +1194,7 @@
         </w:tc>
         <w:tc>
           <w:tcPr>
-            <w:tcW w:w="1345" w:type="dxa"/>
+            <w:tcW w:w="1352" w:type="dxa"/>
           </w:tcPr>
           <w:p>
             <w:pPr>
@@ -1187,11 +1218,11 @@
       </w:tr>
       <w:tr>
         <w:trPr>
-          <w:trHeight w:val="341"/>
+          <w:trHeight w:val="354"/>
         </w:trPr>
         <w:tc>
           <w:tcPr>
-            <w:tcW w:w="1536" w:type="dxa"/>
+            <w:tcW w:w="1544" w:type="dxa"/>
           </w:tcPr>
           <w:p>
             <w:pPr>
@@ -1214,7 +1245,7 @@
         </w:tc>
         <w:tc>
           <w:tcPr>
-            <w:tcW w:w="4431" w:type="dxa"/>
+            <w:tcW w:w="4454" w:type="dxa"/>
           </w:tcPr>
           <w:p>
             <w:pPr>
@@ -1236,7 +1267,7 @@
         </w:tc>
         <w:tc>
           <w:tcPr>
-            <w:tcW w:w="1239" w:type="dxa"/>
+            <w:tcW w:w="1245" w:type="dxa"/>
           </w:tcPr>
           <w:p>
             <w:pPr>
@@ -1260,7 +1291,7 @@
         </w:tc>
         <w:tc>
           <w:tcPr>
-            <w:tcW w:w="2700" w:type="dxa"/>
+            <w:tcW w:w="2714" w:type="dxa"/>
           </w:tcPr>
           <w:p>
             <w:pPr>
@@ -1283,7 +1314,7 @@
         </w:tc>
         <w:tc>
           <w:tcPr>
-            <w:tcW w:w="1345" w:type="dxa"/>
+            <w:tcW w:w="1352" w:type="dxa"/>
           </w:tcPr>
           <w:p>
             <w:pPr>
@@ -1307,11 +1338,11 @@
       </w:tr>
       <w:tr>
         <w:trPr>
-          <w:trHeight w:val="341"/>
+          <w:trHeight w:val="552"/>
         </w:trPr>
         <w:tc>
           <w:tcPr>
-            <w:tcW w:w="1536" w:type="dxa"/>
+            <w:tcW w:w="1544" w:type="dxa"/>
           </w:tcPr>
           <w:p>
             <w:pPr>
@@ -1334,29 +1365,29 @@
         </w:tc>
         <w:tc>
           <w:tcPr>
-            <w:tcW w:w="4431" w:type="dxa"/>
-          </w:tcPr>
-          <w:p>
-            <w:pPr>
-              <w:rPr>
-                <w:rFonts w:ascii="Calibri" w:eastAsia="Calibri" w:hAnsi="Calibri" w:cs="Calibri"/>
-                <w:sz w:val="28"/>
-                <w:szCs w:val="28"/>
-              </w:rPr>
-            </w:pPr>
-            <w:r>
-              <w:rPr>
-                <w:rFonts w:ascii="Calibri" w:eastAsia="Calibri" w:hAnsi="Calibri" w:cs="Calibri"/>
-                <w:sz w:val="28"/>
-                <w:szCs w:val="28"/>
-              </w:rPr>
-              <w:t>Final Cross Review</w:t>
-            </w:r>
-          </w:p>
-        </w:tc>
-        <w:tc>
-          <w:tcPr>
-            <w:tcW w:w="1239" w:type="dxa"/>
+            <w:tcW w:w="4454" w:type="dxa"/>
+          </w:tcPr>
+          <w:p>
+            <w:pPr>
+              <w:rPr>
+                <w:rFonts w:ascii="Calibri" w:eastAsia="Calibri" w:hAnsi="Calibri" w:cs="Calibri"/>
+                <w:sz w:val="28"/>
+                <w:szCs w:val="28"/>
+              </w:rPr>
+            </w:pPr>
+            <w:r>
+              <w:rPr>
+                <w:rFonts w:ascii="Calibri" w:eastAsia="Calibri" w:hAnsi="Calibri" w:cs="Calibri"/>
+                <w:sz w:val="28"/>
+                <w:szCs w:val="28"/>
+              </w:rPr>
+              <w:t>Cross Review</w:t>
+            </w:r>
+          </w:p>
+        </w:tc>
+        <w:tc>
+          <w:tcPr>
+            <w:tcW w:w="1245" w:type="dxa"/>
           </w:tcPr>
           <w:p>
             <w:pPr>
@@ -1381,7 +1412,7 @@
         </w:tc>
         <w:tc>
           <w:tcPr>
-            <w:tcW w:w="2700" w:type="dxa"/>
+            <w:tcW w:w="2714" w:type="dxa"/>
           </w:tcPr>
           <w:p>
             <w:pPr>
@@ -1404,7 +1435,169 @@
         </w:tc>
         <w:tc>
           <w:tcPr>
-            <w:tcW w:w="1345" w:type="dxa"/>
+            <w:tcW w:w="1352" w:type="dxa"/>
+          </w:tcPr>
+          <w:p>
+            <w:pPr>
+              <w:jc w:val="center"/>
+              <w:rPr>
+                <w:rFonts w:ascii="Calibri" w:eastAsia="Calibri" w:hAnsi="Calibri" w:cs="Calibri"/>
+                <w:sz w:val="28"/>
+                <w:szCs w:val="28"/>
+              </w:rPr>
+            </w:pPr>
+            <w:r>
+              <w:rPr>
+                <w:rFonts w:ascii="Calibri" w:eastAsia="Calibri" w:hAnsi="Calibri" w:cs="Calibri"/>
+                <w:sz w:val="28"/>
+                <w:szCs w:val="28"/>
+              </w:rPr>
+              <w:t>Proposed</w:t>
+            </w:r>
+          </w:p>
+        </w:tc>
+      </w:tr>
+      <w:tr>
+        <w:trPr>
+          <w:trHeight w:val="552"/>
+        </w:trPr>
+        <w:tc>
+          <w:tcPr>
+            <w:tcW w:w="1544" w:type="dxa"/>
+          </w:tcPr>
+          <w:p>
+            <w:pPr>
+              <w:jc w:val="center"/>
+              <w:rPr>
+                <w:rFonts w:ascii="Calibri" w:eastAsia="Calibri" w:hAnsi="Calibri" w:cs="Calibri"/>
+                <w:sz w:val="28"/>
+                <w:szCs w:val="28"/>
+              </w:rPr>
+            </w:pPr>
+            <w:r>
+              <w:rPr>
+                <w:rFonts w:ascii="Calibri" w:eastAsia="Calibri" w:hAnsi="Calibri" w:cs="Calibri"/>
+                <w:sz w:val="28"/>
+                <w:szCs w:val="28"/>
+              </w:rPr>
+              <w:t>2/</w:t>
+            </w:r>
+            <w:r>
+              <w:rPr>
+                <w:rFonts w:ascii="Calibri" w:eastAsia="Calibri" w:hAnsi="Calibri" w:cs="Calibri"/>
+                <w:sz w:val="28"/>
+                <w:szCs w:val="28"/>
+              </w:rPr>
+              <w:t>8</w:t>
+            </w:r>
+            <w:r>
+              <w:rPr>
+                <w:rFonts w:ascii="Calibri" w:eastAsia="Calibri" w:hAnsi="Calibri" w:cs="Calibri"/>
+                <w:sz w:val="28"/>
+                <w:szCs w:val="28"/>
+              </w:rPr>
+              <w:t>/2020</w:t>
+            </w:r>
+          </w:p>
+        </w:tc>
+        <w:tc>
+          <w:tcPr>
+            <w:tcW w:w="4454" w:type="dxa"/>
+          </w:tcPr>
+          <w:p>
+            <w:pPr>
+              <w:rPr>
+                <w:rFonts w:ascii="Calibri" w:eastAsia="Calibri" w:hAnsi="Calibri" w:cs="Calibri"/>
+                <w:sz w:val="28"/>
+                <w:szCs w:val="28"/>
+              </w:rPr>
+            </w:pPr>
+            <w:r>
+              <w:rPr>
+                <w:rFonts w:ascii="Calibri" w:eastAsia="Calibri" w:hAnsi="Calibri" w:cs="Calibri"/>
+                <w:sz w:val="28"/>
+                <w:szCs w:val="28"/>
+              </w:rPr>
+              <w:t>Updated</w:t>
+            </w:r>
+            <w:r>
+              <w:rPr>
+                <w:rFonts w:ascii="Calibri" w:eastAsia="Calibri" w:hAnsi="Calibri" w:cs="Calibri"/>
+                <w:sz w:val="28"/>
+                <w:szCs w:val="28"/>
+              </w:rPr>
+              <w:t xml:space="preserve"> </w:t>
+            </w:r>
+            <w:r>
+              <w:rPr>
+                <w:rFonts w:ascii="Calibri" w:eastAsia="Calibri" w:hAnsi="Calibri" w:cs="Calibri"/>
+                <w:sz w:val="28"/>
+                <w:szCs w:val="28"/>
+              </w:rPr>
+              <w:t xml:space="preserve">block diagram </w:t>
+            </w:r>
+          </w:p>
+        </w:tc>
+        <w:tc>
+          <w:tcPr>
+            <w:tcW w:w="1245" w:type="dxa"/>
+          </w:tcPr>
+          <w:p>
+            <w:pPr>
+              <w:jc w:val="center"/>
+              <w:rPr>
+                <w:rFonts w:ascii="Calibri" w:eastAsia="Calibri" w:hAnsi="Calibri" w:cs="Calibri"/>
+                <w:color w:val="000000"/>
+                <w:sz w:val="28"/>
+                <w:szCs w:val="28"/>
+              </w:rPr>
+            </w:pPr>
+            <w:r>
+              <w:rPr>
+                <w:rFonts w:ascii="Calibri" w:eastAsia="Calibri" w:hAnsi="Calibri" w:cs="Calibri"/>
+                <w:color w:val="000000"/>
+                <w:sz w:val="28"/>
+                <w:szCs w:val="28"/>
+              </w:rPr>
+              <w:t>1.</w:t>
+            </w:r>
+            <w:r>
+              <w:rPr>
+                <w:rFonts w:ascii="Calibri" w:eastAsia="Calibri" w:hAnsi="Calibri" w:cs="Calibri"/>
+                <w:color w:val="000000"/>
+                <w:sz w:val="28"/>
+                <w:szCs w:val="28"/>
+              </w:rPr>
+              <w:t>4</w:t>
+            </w:r>
+          </w:p>
+        </w:tc>
+        <w:tc>
+          <w:tcPr>
+            <w:tcW w:w="2714" w:type="dxa"/>
+          </w:tcPr>
+          <w:p>
+            <w:pPr>
+              <w:jc w:val="center"/>
+              <w:rPr>
+                <w:rFonts w:ascii="Calibri" w:eastAsia="Calibri" w:hAnsi="Calibri" w:cs="Calibri"/>
+                <w:sz w:val="28"/>
+                <w:szCs w:val="28"/>
+              </w:rPr>
+            </w:pPr>
+            <w:r>
+              <w:rPr>
+                <w:rFonts w:ascii="Calibri" w:eastAsia="Calibri" w:hAnsi="Calibri" w:cs="Calibri"/>
+                <w:sz w:val="28"/>
+                <w:szCs w:val="28"/>
+              </w:rPr>
+              <w:t>Ahmed Zoher</w:t>
+            </w:r>
+          </w:p>
+        </w:tc>
+        <w:tc>
+          <w:tcPr>
+            <w:tcW w:w="1352" w:type="dxa"/>
           </w:tcPr>
           <w:p>
             <w:pPr>
@@ -1434,25 +1627,6 @@
         <w:rPr>
           <w:sz w:val="28"/>
           <w:szCs w:val="28"/>
-        </w:rPr>
-      </w:pPr>
-    </w:p>
-    <w:p>
-      <w:pPr>
-        <w:pBdr>
-          <w:top w:val="nil"/>
-          <w:left w:val="nil"/>
-          <w:bottom w:val="nil"/>
-          <w:right w:val="nil"/>
-          <w:between w:val="nil"/>
-        </w:pBdr>
-        <w:jc w:val="left"/>
-        <w:rPr>
-          <w:rFonts w:ascii="Calibri" w:eastAsia="Calibri" w:hAnsi="Calibri" w:cs="Calibri"/>
-          <w:b/>
-          <w:color w:val="000000"/>
-          <w:sz w:val="32"/>
-          <w:szCs w:val="32"/>
         </w:rPr>
       </w:pPr>
     </w:p>
@@ -3071,473 +3245,6 @@
     </w:p>
     <w:p>
       <w:pPr>
-        <w:pStyle w:val="Heading2"/>
-        <w:rPr>
-          <w:sz w:val="32"/>
-          <w:szCs w:val="32"/>
-        </w:rPr>
-      </w:pPr>
-      <w:bookmarkStart w:id="7" w:name="_Toc30811733"/>
-      <w:r>
-        <w:rPr>
-          <w:sz w:val="32"/>
-          <w:szCs w:val="32"/>
-        </w:rPr>
-        <w:t>2.3 Hardware</w:t>
-      </w:r>
-      <w:bookmarkEnd w:id="7"/>
-    </w:p>
-    <w:p>
-      <w:pPr>
-        <w:rPr>
-          <w:rFonts w:ascii="Calibri" w:eastAsia="Calibri" w:hAnsi="Calibri" w:cs="Calibri"/>
-          <w:sz w:val="32"/>
-          <w:szCs w:val="32"/>
-        </w:rPr>
-      </w:pPr>
-      <w:r>
-        <w:rPr>
-          <w:rFonts w:ascii="Calibri" w:eastAsia="Calibri" w:hAnsi="Calibri" w:cs="Calibri"/>
-          <w:sz w:val="32"/>
-          <w:szCs w:val="32"/>
-        </w:rPr>
-        <w:t>The System hardware shall be:</w:t>
-      </w:r>
-    </w:p>
-    <w:p>
-      <w:pPr>
-        <w:numPr>
-          <w:ilvl w:val="0"/>
-          <w:numId w:val="1"/>
-        </w:numPr>
-        <w:pBdr>
-          <w:top w:val="nil"/>
-          <w:left w:val="nil"/>
-          <w:bottom w:val="nil"/>
-          <w:right w:val="nil"/>
-          <w:between w:val="nil"/>
-        </w:pBdr>
-        <w:rPr>
-          <w:color w:val="000000"/>
-          <w:sz w:val="32"/>
-          <w:szCs w:val="32"/>
-        </w:rPr>
-      </w:pPr>
-      <w:r>
-        <w:rPr>
-          <w:rFonts w:ascii="Calibri" w:eastAsia="Calibri" w:hAnsi="Calibri" w:cs="Calibri"/>
-          <w:color w:val="000000"/>
-          <w:sz w:val="32"/>
-          <w:szCs w:val="32"/>
-        </w:rPr>
-        <w:t xml:space="preserve">The </w:t>
-      </w:r>
-      <w:r>
-        <w:rPr>
-          <w:rFonts w:ascii="Calibri" w:eastAsia="Calibri" w:hAnsi="Calibri" w:cs="Calibri"/>
-          <w:color w:val="000000"/>
-          <w:sz w:val="32"/>
-          <w:szCs w:val="32"/>
-        </w:rPr>
-        <w:t>elevator room (small model for simulation)</w:t>
-      </w:r>
-    </w:p>
-    <w:p>
-      <w:pPr>
-        <w:numPr>
-          <w:ilvl w:val="0"/>
-          <w:numId w:val="1"/>
-        </w:numPr>
-        <w:pBdr>
-          <w:top w:val="nil"/>
-          <w:left w:val="nil"/>
-          <w:bottom w:val="nil"/>
-          <w:right w:val="nil"/>
-          <w:between w:val="nil"/>
-        </w:pBdr>
-        <w:spacing w:before="0"/>
-        <w:rPr>
-          <w:color w:val="000000"/>
-          <w:sz w:val="32"/>
-          <w:szCs w:val="32"/>
-        </w:rPr>
-      </w:pPr>
-      <w:r>
-        <w:rPr>
-          <w:rFonts w:ascii="Calibri" w:eastAsia="Calibri" w:hAnsi="Calibri" w:cs="Calibri"/>
-          <w:color w:val="000000"/>
-          <w:sz w:val="32"/>
-          <w:szCs w:val="32"/>
-        </w:rPr>
-        <w:t xml:space="preserve">Two buttons </w:t>
-      </w:r>
-      <w:r>
-        <w:rPr>
-          <w:rFonts w:ascii="Calibri" w:eastAsia="Calibri" w:hAnsi="Calibri" w:cs="Calibri"/>
-          <w:color w:val="000000"/>
-          <w:sz w:val="32"/>
-          <w:szCs w:val="32"/>
-        </w:rPr>
-        <w:t>for elevator direction selection</w:t>
-      </w:r>
-    </w:p>
-    <w:p>
-      <w:pPr>
-        <w:numPr>
-          <w:ilvl w:val="0"/>
-          <w:numId w:val="1"/>
-        </w:numPr>
-        <w:pBdr>
-          <w:top w:val="nil"/>
-          <w:left w:val="nil"/>
-          <w:bottom w:val="nil"/>
-          <w:right w:val="nil"/>
-          <w:between w:val="nil"/>
-        </w:pBdr>
-        <w:spacing w:before="0"/>
-        <w:rPr>
-          <w:color w:val="000000"/>
-          <w:sz w:val="32"/>
-          <w:szCs w:val="32"/>
-        </w:rPr>
-      </w:pPr>
-      <w:r>
-        <w:rPr>
-          <w:rFonts w:ascii="Calibri" w:eastAsia="Calibri" w:hAnsi="Calibri" w:cs="Calibri"/>
-          <w:color w:val="000000"/>
-          <w:sz w:val="32"/>
-          <w:szCs w:val="32"/>
-        </w:rPr>
-        <w:t>One</w:t>
-      </w:r>
-      <w:r>
-        <w:rPr>
-          <w:rFonts w:ascii="Calibri" w:eastAsia="Calibri" w:hAnsi="Calibri" w:cs="Calibri"/>
-          <w:color w:val="000000"/>
-          <w:sz w:val="32"/>
-          <w:szCs w:val="32"/>
-        </w:rPr>
-        <w:t xml:space="preserve"> button </w:t>
-      </w:r>
-      <w:r>
-        <w:rPr>
-          <w:rFonts w:ascii="Calibri" w:eastAsia="Calibri" w:hAnsi="Calibri" w:cs="Calibri"/>
-          <w:color w:val="000000"/>
-          <w:sz w:val="32"/>
-          <w:szCs w:val="32"/>
-        </w:rPr>
-        <w:t>to</w:t>
-      </w:r>
-      <w:r>
-        <w:rPr>
-          <w:rFonts w:ascii="Calibri" w:eastAsia="Calibri" w:hAnsi="Calibri" w:cs="Calibri"/>
-          <w:color w:val="000000"/>
-          <w:sz w:val="32"/>
-          <w:szCs w:val="32"/>
-        </w:rPr>
-        <w:t xml:space="preserve"> </w:t>
-      </w:r>
-      <w:r>
-        <w:rPr>
-          <w:rFonts w:ascii="Calibri" w:eastAsia="Calibri" w:hAnsi="Calibri" w:cs="Calibri"/>
-          <w:color w:val="000000"/>
-          <w:sz w:val="32"/>
-          <w:szCs w:val="32"/>
-        </w:rPr>
-        <w:t>switch</w:t>
-      </w:r>
-      <w:r>
-        <w:rPr>
-          <w:rFonts w:ascii="Calibri" w:eastAsia="Calibri" w:hAnsi="Calibri" w:cs="Calibri"/>
-          <w:color w:val="000000"/>
-          <w:sz w:val="32"/>
-          <w:szCs w:val="32"/>
-        </w:rPr>
-        <w:t xml:space="preserve"> </w:t>
-      </w:r>
-      <w:r>
-        <w:rPr>
-          <w:rFonts w:ascii="Calibri" w:eastAsia="Calibri" w:hAnsi="Calibri" w:cs="Calibri"/>
-          <w:color w:val="000000"/>
-          <w:sz w:val="32"/>
-          <w:szCs w:val="32"/>
-        </w:rPr>
-        <w:t>o</w:t>
-      </w:r>
-      <w:r>
-        <w:rPr>
-          <w:rFonts w:ascii="Calibri" w:eastAsia="Calibri" w:hAnsi="Calibri" w:cs="Calibri"/>
-          <w:color w:val="000000"/>
-          <w:sz w:val="32"/>
-          <w:szCs w:val="32"/>
-        </w:rPr>
-        <w:t>n/</w:t>
-      </w:r>
-      <w:r>
-        <w:rPr>
-          <w:rFonts w:ascii="Calibri" w:eastAsia="Calibri" w:hAnsi="Calibri" w:cs="Calibri"/>
-          <w:color w:val="000000"/>
-          <w:sz w:val="32"/>
-          <w:szCs w:val="32"/>
-        </w:rPr>
-        <w:t>of</w:t>
-      </w:r>
-      <w:r>
-        <w:rPr>
-          <w:rFonts w:ascii="Calibri" w:eastAsia="Calibri" w:hAnsi="Calibri" w:cs="Calibri"/>
-          <w:color w:val="000000"/>
-          <w:sz w:val="32"/>
-          <w:szCs w:val="32"/>
-        </w:rPr>
-        <w:t xml:space="preserve">f and </w:t>
-      </w:r>
-      <w:r>
-        <w:rPr>
-          <w:rFonts w:ascii="Calibri" w:eastAsia="Calibri" w:hAnsi="Calibri" w:cs="Calibri"/>
-          <w:color w:val="000000"/>
-          <w:sz w:val="32"/>
-          <w:szCs w:val="32"/>
-        </w:rPr>
-        <w:t>r</w:t>
-      </w:r>
-      <w:r>
-        <w:rPr>
-          <w:rFonts w:ascii="Calibri" w:eastAsia="Calibri" w:hAnsi="Calibri" w:cs="Calibri"/>
-          <w:color w:val="000000"/>
-          <w:sz w:val="32"/>
-          <w:szCs w:val="32"/>
-        </w:rPr>
-        <w:t>eset the system</w:t>
-      </w:r>
-    </w:p>
-    <w:p>
-      <w:pPr>
-        <w:numPr>
-          <w:ilvl w:val="0"/>
-          <w:numId w:val="1"/>
-        </w:numPr>
-        <w:pBdr>
-          <w:top w:val="nil"/>
-          <w:left w:val="nil"/>
-          <w:bottom w:val="nil"/>
-          <w:right w:val="nil"/>
-          <w:between w:val="nil"/>
-        </w:pBdr>
-        <w:spacing w:before="0"/>
-        <w:rPr>
-          <w:rFonts w:asciiTheme="majorHAnsi" w:hAnsiTheme="majorHAnsi" w:cstheme="majorHAnsi"/>
-          <w:color w:val="000000"/>
-          <w:sz w:val="32"/>
-          <w:szCs w:val="32"/>
-        </w:rPr>
-      </w:pPr>
-      <w:r>
-        <w:rPr>
-          <w:rFonts w:asciiTheme="majorHAnsi" w:hAnsiTheme="majorHAnsi" w:cstheme="majorHAnsi"/>
-          <w:color w:val="000000"/>
-          <w:sz w:val="32"/>
-          <w:szCs w:val="32"/>
-        </w:rPr>
-        <w:t>Screen for displaying data</w:t>
-      </w:r>
-    </w:p>
-    <w:p>
-      <w:pPr>
-        <w:numPr>
-          <w:ilvl w:val="0"/>
-          <w:numId w:val="1"/>
-        </w:numPr>
-        <w:pBdr>
-          <w:top w:val="nil"/>
-          <w:left w:val="nil"/>
-          <w:bottom w:val="nil"/>
-          <w:right w:val="nil"/>
-          <w:between w:val="nil"/>
-        </w:pBdr>
-        <w:spacing w:before="0"/>
-        <w:rPr>
-          <w:color w:val="000000"/>
-          <w:sz w:val="32"/>
-          <w:szCs w:val="32"/>
-        </w:rPr>
-      </w:pPr>
-      <w:r>
-        <w:rPr>
-          <w:rFonts w:ascii="Calibri" w:eastAsia="Calibri" w:hAnsi="Calibri" w:cs="Calibri"/>
-          <w:color w:val="000000"/>
-          <w:sz w:val="32"/>
-          <w:szCs w:val="32"/>
-        </w:rPr>
-        <w:t xml:space="preserve">Alarm subsystem </w:t>
-      </w:r>
-    </w:p>
-    <w:p>
-      <w:pPr>
-        <w:numPr>
-          <w:ilvl w:val="0"/>
-          <w:numId w:val="1"/>
-        </w:numPr>
-        <w:pBdr>
-          <w:top w:val="nil"/>
-          <w:left w:val="nil"/>
-          <w:bottom w:val="nil"/>
-          <w:right w:val="nil"/>
-          <w:between w:val="nil"/>
-        </w:pBdr>
-        <w:spacing w:before="0"/>
-        <w:rPr>
-          <w:color w:val="000000"/>
-          <w:sz w:val="32"/>
-          <w:szCs w:val="32"/>
-        </w:rPr>
-      </w:pPr>
-      <w:r>
-        <w:rPr>
-          <w:rFonts w:ascii="Calibri" w:eastAsia="Calibri" w:hAnsi="Calibri" w:cs="Calibri"/>
-          <w:color w:val="000000"/>
-          <w:sz w:val="32"/>
-          <w:szCs w:val="32"/>
-        </w:rPr>
-        <w:t>U</w:t>
-      </w:r>
-      <w:r>
-        <w:rPr>
-          <w:rFonts w:ascii="Calibri" w:eastAsia="Calibri" w:hAnsi="Calibri" w:cs="Calibri"/>
-          <w:color w:val="000000"/>
-          <w:sz w:val="32"/>
-          <w:szCs w:val="32"/>
-        </w:rPr>
-        <w:t>sername and password entry</w:t>
-      </w:r>
-      <w:r>
-        <w:rPr>
-          <w:rFonts w:ascii="Calibri" w:eastAsia="Calibri" w:hAnsi="Calibri" w:cs="Calibri"/>
-          <w:color w:val="000000"/>
-          <w:sz w:val="32"/>
-          <w:szCs w:val="32"/>
-        </w:rPr>
-        <w:t xml:space="preserve"> HW</w:t>
-      </w:r>
-    </w:p>
-    <w:p>
-      <w:pPr>
-        <w:numPr>
-          <w:ilvl w:val="0"/>
-          <w:numId w:val="1"/>
-        </w:numPr>
-        <w:pBdr>
-          <w:top w:val="nil"/>
-          <w:left w:val="nil"/>
-          <w:bottom w:val="nil"/>
-          <w:right w:val="nil"/>
-          <w:between w:val="nil"/>
-        </w:pBdr>
-        <w:spacing w:before="0"/>
-        <w:rPr>
-          <w:color w:val="000000"/>
-          <w:sz w:val="32"/>
-          <w:szCs w:val="32"/>
-        </w:rPr>
-      </w:pPr>
-      <w:r>
-        <w:rPr>
-          <w:rFonts w:ascii="Calibri" w:eastAsia="Calibri" w:hAnsi="Calibri" w:cs="Calibri"/>
-          <w:color w:val="000000"/>
-          <w:sz w:val="32"/>
-          <w:szCs w:val="32"/>
-        </w:rPr>
-        <w:t>I</w:t>
-      </w:r>
-      <w:r>
-        <w:rPr>
-          <w:rFonts w:ascii="Calibri" w:eastAsia="Calibri" w:hAnsi="Calibri" w:cs="Calibri"/>
-          <w:color w:val="000000"/>
-          <w:sz w:val="32"/>
-          <w:szCs w:val="32"/>
-        </w:rPr>
-        <w:t>ndicator</w:t>
-      </w:r>
-      <w:r>
-        <w:rPr>
-          <w:rFonts w:ascii="Calibri" w:eastAsia="Calibri" w:hAnsi="Calibri" w:cs="Calibri"/>
-          <w:color w:val="000000"/>
-          <w:sz w:val="32"/>
-          <w:szCs w:val="32"/>
-        </w:rPr>
-        <w:t>s</w:t>
-      </w:r>
-      <w:r>
-        <w:rPr>
-          <w:rFonts w:ascii="Calibri" w:eastAsia="Calibri" w:hAnsi="Calibri" w:cs="Calibri"/>
-          <w:color w:val="000000"/>
-          <w:sz w:val="32"/>
-          <w:szCs w:val="32"/>
-        </w:rPr>
-        <w:t xml:space="preserve"> for lock and unlock</w:t>
-      </w:r>
-    </w:p>
-    <w:p>
-      <w:pPr>
-        <w:numPr>
-          <w:ilvl w:val="0"/>
-          <w:numId w:val="1"/>
-        </w:numPr>
-        <w:pBdr>
-          <w:top w:val="nil"/>
-          <w:left w:val="nil"/>
-          <w:bottom w:val="nil"/>
-          <w:right w:val="nil"/>
-          <w:between w:val="nil"/>
-        </w:pBdr>
-        <w:spacing w:before="0"/>
-        <w:rPr>
-          <w:color w:val="000000"/>
-          <w:sz w:val="32"/>
-          <w:szCs w:val="32"/>
-        </w:rPr>
-      </w:pPr>
-      <w:r>
-        <w:rPr>
-          <w:rFonts w:ascii="Calibri" w:eastAsia="Calibri" w:hAnsi="Calibri" w:cs="Calibri"/>
-          <w:color w:val="000000"/>
-          <w:sz w:val="32"/>
-          <w:szCs w:val="32"/>
-        </w:rPr>
-        <w:t>Microcontroller</w:t>
-      </w:r>
-    </w:p>
-    <w:p>
-      <w:pPr>
-        <w:numPr>
-          <w:ilvl w:val="0"/>
-          <w:numId w:val="1"/>
-        </w:numPr>
-        <w:pBdr>
-          <w:top w:val="nil"/>
-          <w:left w:val="nil"/>
-          <w:bottom w:val="nil"/>
-          <w:right w:val="nil"/>
-          <w:between w:val="nil"/>
-        </w:pBdr>
-        <w:spacing w:before="0"/>
-        <w:rPr>
-          <w:color w:val="000000"/>
-          <w:sz w:val="32"/>
-          <w:szCs w:val="32"/>
-        </w:rPr>
-      </w:pPr>
-      <w:r>
-        <w:rPr>
-          <w:rFonts w:ascii="Calibri" w:eastAsia="Calibri" w:hAnsi="Calibri" w:cs="Calibri"/>
-          <w:color w:val="000000"/>
-          <w:sz w:val="32"/>
-          <w:szCs w:val="32"/>
-        </w:rPr>
-        <w:t xml:space="preserve">DC motor </w:t>
-      </w:r>
-    </w:p>
-    <w:p>
-      <w:pPr>
         <w:pBdr>
           <w:top w:val="nil"/>
           <w:left w:val="nil"/>
@@ -3619,7 +3326,7 @@
           <w:szCs w:val="32"/>
         </w:rPr>
       </w:pPr>
-      <w:bookmarkStart w:id="8" w:name="_Toc30811734"/>
+      <w:bookmarkStart w:id="7" w:name="_Toc30811734"/>
       <w:r>
         <w:rPr>
           <w:sz w:val="32"/>
@@ -3642,7 +3349,7 @@
         </w:rPr>
         <w:t>:</w:t>
       </w:r>
-      <w:bookmarkEnd w:id="8"/>
+      <w:bookmarkEnd w:id="7"/>
     </w:p>
     <w:p>
       <w:pPr>
@@ -3658,10 +3365,10 @@
           <w:noProof/>
         </w:rPr>
         <w:drawing>
-          <wp:inline distT="0" distB="0" distL="0" distR="0" wp14:anchorId="38278C43" wp14:editId="4CDD9E10">
-            <wp:extent cx="5184113" cy="5701446"/>
+          <wp:inline distT="0" distB="0" distL="0" distR="0" wp14:anchorId="0224EB48" wp14:editId="3069434D">
+            <wp:extent cx="5494020" cy="4838700"/>
             <wp:effectExtent l="0" t="0" r="0" b="0"/>
-            <wp:docPr id="1" name="Picture 1"/>
+            <wp:docPr id="2" name="Picture 2"/>
             <wp:cNvGraphicFramePr>
               <a:graphicFrameLocks xmlns:a="http://schemas.openxmlformats.org/drawingml/2006/main" noChangeAspect="1"/>
             </wp:cNvGraphicFramePr>
@@ -3669,8 +3376,10 @@
               <a:graphicData uri="http://schemas.openxmlformats.org/drawingml/2006/picture">
                 <pic:pic xmlns:pic="http://schemas.openxmlformats.org/drawingml/2006/picture">
                   <pic:nvPicPr>
-                    <pic:cNvPr id="1" name="Untitled Diagram.png"/>
-                    <pic:cNvPicPr/>
+                    <pic:cNvPr id="0" name="Picture 1"/>
+                    <pic:cNvPicPr>
+                      <a:picLocks noChangeAspect="1" noChangeArrowheads="1"/>
+                    </pic:cNvPicPr>
                   </pic:nvPicPr>
                   <pic:blipFill>
                     <a:blip r:embed="rId8">
@@ -3680,18 +3389,23 @@
                         </a:ext>
                       </a:extLst>
                     </a:blip>
+                    <a:srcRect/>
                     <a:stretch>
                       <a:fillRect/>
                     </a:stretch>
                   </pic:blipFill>
-                  <pic:spPr>
+                  <pic:spPr bwMode="auto">
                     <a:xfrm>
                       <a:off x="0" y="0"/>
-                      <a:ext cx="5193134" cy="5711367"/>
+                      <a:ext cx="5494020" cy="4838700"/>
                     </a:xfrm>
                     <a:prstGeom prst="rect">
                       <a:avLst/>
                     </a:prstGeom>
+                    <a:noFill/>
+                    <a:ln>
+                      <a:noFill/>
+                    </a:ln>
                   </pic:spPr>
                 </pic:pic>
               </a:graphicData>
@@ -3727,6 +3441,10 @@
         </w:rPr>
       </w:pPr>
     </w:p>
+    <w:p/>
+    <w:p/>
+    <w:p/>
+    <w:p/>
     <w:p>
       <w:pPr>
         <w:pStyle w:val="Heading1"/>
@@ -3735,7 +3453,7 @@
           <w:szCs w:val="36"/>
         </w:rPr>
       </w:pPr>
-      <w:bookmarkStart w:id="9" w:name="_Toc30811735"/>
+      <w:bookmarkStart w:id="8" w:name="_Toc30811735"/>
       <w:r>
         <w:rPr>
           <w:sz w:val="36"/>
@@ -3751,7 +3469,7 @@
         </w:rPr>
         <w:t xml:space="preserve"> Functional Requirements:</w:t>
       </w:r>
-      <w:bookmarkEnd w:id="9"/>
+      <w:bookmarkEnd w:id="8"/>
     </w:p>
     <w:tbl>
       <w:tblPr>
@@ -4931,25 +4649,7 @@
                 <w:sz w:val="32"/>
                 <w:szCs w:val="32"/>
               </w:rPr>
-              <w:t xml:space="preserve">- System is switched between On and Off state upon pressing the </w:t>
-            </w:r>
-            <w:proofErr w:type="gramStart"/>
-            <w:r>
-              <w:rPr>
-                <w:rFonts w:ascii="Calibri" w:eastAsia="Calibri" w:hAnsi="Calibri" w:cs="Calibri"/>
-                <w:sz w:val="32"/>
-                <w:szCs w:val="32"/>
-              </w:rPr>
-              <w:t>On</w:t>
-            </w:r>
-            <w:proofErr w:type="gramEnd"/>
-            <w:r>
-              <w:rPr>
-                <w:rFonts w:ascii="Calibri" w:eastAsia="Calibri" w:hAnsi="Calibri" w:cs="Calibri"/>
-                <w:sz w:val="32"/>
-                <w:szCs w:val="32"/>
-              </w:rPr>
-              <w:t>/Off push button while a</w:t>
+              <w:t>- System is switched between On and Off state upon pressing the On/Off push button while a</w:t>
             </w:r>
             <w:r>
               <w:rPr>
@@ -5277,7 +4977,23 @@
                 <w:sz w:val="28"/>
                 <w:szCs w:val="28"/>
               </w:rPr>
-              <w:t>REQ_ PO4_DGELV _CYRS_09_V1.1</w:t>
+              <w:t>REQ_ PO4_DGELV _CYRS_09_V1</w:t>
+            </w:r>
+            <w:r>
+              <w:rPr>
+                <w:rFonts w:ascii="Calibri" w:eastAsia="Calibri" w:hAnsi="Calibri" w:cs="Calibri"/>
+                <w:sz w:val="28"/>
+                <w:szCs w:val="28"/>
+              </w:rPr>
+              <w:t>_</w:t>
+            </w:r>
+            <w:r>
+              <w:rPr>
+                <w:rFonts w:ascii="Calibri" w:eastAsia="Calibri" w:hAnsi="Calibri" w:cs="Calibri"/>
+                <w:sz w:val="28"/>
+                <w:szCs w:val="28"/>
+              </w:rPr>
+              <w:t>1</w:t>
             </w:r>
           </w:p>
         </w:tc>
@@ -5556,7 +5272,7 @@
               <w:color w:val="767171"/>
             </w:rPr>
           </w:pPr>
-          <w:bookmarkStart w:id="10" w:name="_Hlk30722273"/>
+          <w:bookmarkStart w:id="9" w:name="_Hlk30722273"/>
           <w:r>
             <w:rPr>
               <w:color w:val="767171"/>
@@ -5617,8 +5333,8 @@
               <w:color w:val="767171"/>
             </w:rPr>
           </w:pPr>
-          <w:bookmarkStart w:id="11" w:name="_4d34og8" w:colFirst="0" w:colLast="0"/>
-          <w:bookmarkEnd w:id="11"/>
+          <w:bookmarkStart w:id="10" w:name="_4d34og8" w:colFirst="0" w:colLast="0"/>
+          <w:bookmarkEnd w:id="10"/>
           <w:r>
             <w:rPr>
               <w:color w:val="767171"/>
@@ -5641,12 +5357,12 @@
             <w:rPr>
               <w:color w:val="767171"/>
             </w:rPr>
-            <w:t>3</w:t>
+            <w:t>4</w:t>
           </w:r>
         </w:p>
       </w:tc>
     </w:tr>
-    <w:bookmarkEnd w:id="10"/>
+    <w:bookmarkEnd w:id="9"/>
     <w:tr>
       <w:tc>
         <w:tcPr>
@@ -5703,7 +5419,7 @@
             <w:rPr>
               <w:color w:val="767171"/>
             </w:rPr>
-            <w:t>7</w:t>
+            <w:t>8</w:t>
           </w:r>
           <w:r>
             <w:rPr>
@@ -7267,7 +6983,7 @@
 </file>
 
 <file path=customXml/itemProps1.xml><?xml version="1.0" encoding="utf-8"?>
-<ds:datastoreItem xmlns:ds="http://schemas.openxmlformats.org/officeDocument/2006/customXml" ds:itemID="{FC16D42F-6579-44B0-9A5D-9A63F07AB647}">
+<ds:datastoreItem xmlns:ds="http://schemas.openxmlformats.org/officeDocument/2006/customXml" ds:itemID="{680C146D-5C6C-4660-9C0D-9FA4D3E6C110}">
   <ds:schemaRefs>
     <ds:schemaRef ds:uri="http://schemas.openxmlformats.org/officeDocument/2006/bibliography"/>
   </ds:schemaRefs>

</xml_diff>

<commit_message>
Released HSI and CYRS Signed-off-by: Ahmed-Zoher <ahmed.o.zoher@gmail.com>
</commit_message>
<xml_diff>
--- a/Digital_Elevator_PO4_DGELV/Input documents/PO4_DGELV_DIGITAL ELEVATOR_CYRS.docx
+++ b/Digital_Elevator_PO4_DGELV/Input documents/PO4_DGELV_DIGITAL ELEVATOR_CYRS.docx
@@ -469,7 +469,7 @@
                 <w:sz w:val="28"/>
                 <w:szCs w:val="28"/>
               </w:rPr>
-              <w:t>8</w:t>
+              <w:t>9</w:t>
             </w:r>
             <w:r>
               <w:rPr>
@@ -523,7 +523,15 @@
                 <w:sz w:val="28"/>
                 <w:szCs w:val="28"/>
               </w:rPr>
-              <w:t>Reviewed</w:t>
+              <w:t>R</w:t>
+            </w:r>
+            <w:r>
+              <w:rPr>
+                <w:rFonts w:ascii="Calibri" w:eastAsia="Calibri" w:hAnsi="Calibri" w:cs="Calibri"/>
+                <w:sz w:val="28"/>
+                <w:szCs w:val="28"/>
+              </w:rPr>
+              <w:t>eleased</w:t>
             </w:r>
           </w:p>
         </w:tc>
@@ -547,6 +555,8 @@
           <w:szCs w:val="32"/>
         </w:rPr>
       </w:pPr>
+      <w:bookmarkStart w:id="0" w:name="_GoBack"/>
+      <w:bookmarkEnd w:id="0"/>
     </w:p>
     <w:p>
       <w:pPr>
@@ -566,27 +576,6 @@
           <w:szCs w:val="32"/>
         </w:rPr>
       </w:pPr>
-    </w:p>
-    <w:p>
-      <w:pPr>
-        <w:pBdr>
-          <w:top w:val="nil"/>
-          <w:left w:val="nil"/>
-          <w:bottom w:val="nil"/>
-          <w:right w:val="nil"/>
-          <w:between w:val="nil"/>
-        </w:pBdr>
-        <w:jc w:val="left"/>
-        <w:rPr>
-          <w:rFonts w:ascii="Calibri" w:eastAsia="Calibri" w:hAnsi="Calibri" w:cs="Calibri"/>
-          <w:b/>
-          <w:color w:val="000000"/>
-          <w:sz w:val="32"/>
-          <w:szCs w:val="32"/>
-        </w:rPr>
-      </w:pPr>
-      <w:bookmarkStart w:id="0" w:name="_GoBack"/>
-      <w:bookmarkEnd w:id="0"/>
     </w:p>
     <w:p>
       <w:pPr>
@@ -1188,7 +1177,7 @@
                 <w:sz w:val="28"/>
                 <w:szCs w:val="28"/>
               </w:rPr>
-              <w:t>Ahmed Omar Zoher</w:t>
+              <w:t>Ahmed Zoher</w:t>
             </w:r>
           </w:p>
         </w:tc>
@@ -1480,6 +1469,127 @@
                 <w:sz w:val="28"/>
                 <w:szCs w:val="28"/>
               </w:rPr>
+              <w:t>2/8/2020</w:t>
+            </w:r>
+          </w:p>
+        </w:tc>
+        <w:tc>
+          <w:tcPr>
+            <w:tcW w:w="4454" w:type="dxa"/>
+          </w:tcPr>
+          <w:p>
+            <w:pPr>
+              <w:rPr>
+                <w:rFonts w:ascii="Calibri" w:eastAsia="Calibri" w:hAnsi="Calibri" w:cs="Calibri"/>
+                <w:sz w:val="28"/>
+                <w:szCs w:val="28"/>
+              </w:rPr>
+            </w:pPr>
+            <w:r>
+              <w:rPr>
+                <w:rFonts w:ascii="Calibri" w:eastAsia="Calibri" w:hAnsi="Calibri" w:cs="Calibri"/>
+                <w:sz w:val="28"/>
+                <w:szCs w:val="28"/>
+              </w:rPr>
+              <w:t xml:space="preserve">Updated block diagram </w:t>
+            </w:r>
+          </w:p>
+        </w:tc>
+        <w:tc>
+          <w:tcPr>
+            <w:tcW w:w="1245" w:type="dxa"/>
+          </w:tcPr>
+          <w:p>
+            <w:pPr>
+              <w:jc w:val="center"/>
+              <w:rPr>
+                <w:rFonts w:ascii="Calibri" w:eastAsia="Calibri" w:hAnsi="Calibri" w:cs="Calibri"/>
+                <w:color w:val="000000"/>
+                <w:sz w:val="28"/>
+                <w:szCs w:val="28"/>
+              </w:rPr>
+            </w:pPr>
+            <w:r>
+              <w:rPr>
+                <w:rFonts w:ascii="Calibri" w:eastAsia="Calibri" w:hAnsi="Calibri" w:cs="Calibri"/>
+                <w:color w:val="000000"/>
+                <w:sz w:val="28"/>
+                <w:szCs w:val="28"/>
+              </w:rPr>
+              <w:t>1.4</w:t>
+            </w:r>
+          </w:p>
+        </w:tc>
+        <w:tc>
+          <w:tcPr>
+            <w:tcW w:w="2714" w:type="dxa"/>
+          </w:tcPr>
+          <w:p>
+            <w:pPr>
+              <w:jc w:val="center"/>
+              <w:rPr>
+                <w:rFonts w:ascii="Calibri" w:eastAsia="Calibri" w:hAnsi="Calibri" w:cs="Calibri"/>
+                <w:sz w:val="28"/>
+                <w:szCs w:val="28"/>
+              </w:rPr>
+            </w:pPr>
+            <w:r>
+              <w:rPr>
+                <w:rFonts w:ascii="Calibri" w:eastAsia="Calibri" w:hAnsi="Calibri" w:cs="Calibri"/>
+                <w:sz w:val="28"/>
+                <w:szCs w:val="28"/>
+              </w:rPr>
+              <w:t>Ahmed Zoher</w:t>
+            </w:r>
+          </w:p>
+        </w:tc>
+        <w:tc>
+          <w:tcPr>
+            <w:tcW w:w="1352" w:type="dxa"/>
+          </w:tcPr>
+          <w:p>
+            <w:pPr>
+              <w:jc w:val="center"/>
+              <w:rPr>
+                <w:rFonts w:ascii="Calibri" w:eastAsia="Calibri" w:hAnsi="Calibri" w:cs="Calibri"/>
+                <w:sz w:val="28"/>
+                <w:szCs w:val="28"/>
+              </w:rPr>
+            </w:pPr>
+            <w:r>
+              <w:rPr>
+                <w:rFonts w:ascii="Calibri" w:eastAsia="Calibri" w:hAnsi="Calibri" w:cs="Calibri"/>
+                <w:sz w:val="28"/>
+                <w:szCs w:val="28"/>
+              </w:rPr>
+              <w:t>Reviewed</w:t>
+            </w:r>
+          </w:p>
+        </w:tc>
+      </w:tr>
+      <w:tr>
+        <w:trPr>
+          <w:trHeight w:val="552"/>
+        </w:trPr>
+        <w:tc>
+          <w:tcPr>
+            <w:tcW w:w="1544" w:type="dxa"/>
+          </w:tcPr>
+          <w:p>
+            <w:pPr>
+              <w:jc w:val="center"/>
+              <w:rPr>
+                <w:rFonts w:ascii="Calibri" w:eastAsia="Calibri" w:hAnsi="Calibri" w:cs="Calibri"/>
+                <w:sz w:val="28"/>
+                <w:szCs w:val="28"/>
+              </w:rPr>
+            </w:pPr>
+            <w:r>
+              <w:rPr>
+                <w:rFonts w:ascii="Calibri" w:eastAsia="Calibri" w:hAnsi="Calibri" w:cs="Calibri"/>
+                <w:sz w:val="28"/>
+                <w:szCs w:val="28"/>
+              </w:rPr>
               <w:t>2/</w:t>
             </w:r>
             <w:r>
@@ -1488,7 +1598,7 @@
                 <w:sz w:val="28"/>
                 <w:szCs w:val="28"/>
               </w:rPr>
-              <w:t>8</w:t>
+              <w:t>9</w:t>
             </w:r>
             <w:r>
               <w:rPr>
@@ -1518,23 +1628,7 @@
                 <w:sz w:val="28"/>
                 <w:szCs w:val="28"/>
               </w:rPr>
-              <w:t>Updated</w:t>
-            </w:r>
-            <w:r>
-              <w:rPr>
-                <w:rFonts w:ascii="Calibri" w:eastAsia="Calibri" w:hAnsi="Calibri" w:cs="Calibri"/>
-                <w:sz w:val="28"/>
-                <w:szCs w:val="28"/>
-              </w:rPr>
-              <w:t xml:space="preserve"> </w:t>
-            </w:r>
-            <w:r>
-              <w:rPr>
-                <w:rFonts w:ascii="Calibri" w:eastAsia="Calibri" w:hAnsi="Calibri" w:cs="Calibri"/>
-                <w:sz w:val="28"/>
-                <w:szCs w:val="28"/>
-              </w:rPr>
-              <w:t xml:space="preserve">block diagram </w:t>
+              <w:t>Updated Document Status</w:t>
             </w:r>
           </w:p>
         </w:tc>
@@ -1559,16 +1653,7 @@
                 <w:sz w:val="28"/>
                 <w:szCs w:val="28"/>
               </w:rPr>
-              <w:t>1.</w:t>
-            </w:r>
-            <w:r>
-              <w:rPr>
-                <w:rFonts w:ascii="Calibri" w:eastAsia="Calibri" w:hAnsi="Calibri" w:cs="Calibri"/>
-                <w:color w:val="000000"/>
-                <w:sz w:val="28"/>
-                <w:szCs w:val="28"/>
-              </w:rPr>
-              <w:t>4</w:t>
+              <w:t>1.4</w:t>
             </w:r>
           </w:p>
         </w:tc>
@@ -1614,7 +1699,7 @@
                 <w:sz w:val="28"/>
                 <w:szCs w:val="28"/>
               </w:rPr>
-              <w:t>Reviewed</w:t>
+              <w:t>Released</w:t>
             </w:r>
           </w:p>
         </w:tc>
@@ -4649,7 +4734,25 @@
                 <w:sz w:val="32"/>
                 <w:szCs w:val="32"/>
               </w:rPr>
-              <w:t>- System is switched between On and Off state upon pressing the On/Off push button while a</w:t>
+              <w:t xml:space="preserve">- System is switched between On and Off state upon pressing the </w:t>
+            </w:r>
+            <w:proofErr w:type="gramStart"/>
+            <w:r>
+              <w:rPr>
+                <w:rFonts w:ascii="Calibri" w:eastAsia="Calibri" w:hAnsi="Calibri" w:cs="Calibri"/>
+                <w:sz w:val="32"/>
+                <w:szCs w:val="32"/>
+              </w:rPr>
+              <w:t>On</w:t>
+            </w:r>
+            <w:proofErr w:type="gramEnd"/>
+            <w:r>
+              <w:rPr>
+                <w:rFonts w:ascii="Calibri" w:eastAsia="Calibri" w:hAnsi="Calibri" w:cs="Calibri"/>
+                <w:sz w:val="32"/>
+                <w:szCs w:val="32"/>
+              </w:rPr>
+              <w:t>/Off push button while a</w:t>
             </w:r>
             <w:r>
               <w:rPr>
@@ -5419,7 +5522,7 @@
             <w:rPr>
               <w:color w:val="767171"/>
             </w:rPr>
-            <w:t>8</w:t>
+            <w:t>9</w:t>
           </w:r>
           <w:r>
             <w:rPr>
@@ -6983,7 +7086,7 @@
 </file>
 
 <file path=customXml/itemProps1.xml><?xml version="1.0" encoding="utf-8"?>
-<ds:datastoreItem xmlns:ds="http://schemas.openxmlformats.org/officeDocument/2006/customXml" ds:itemID="{680C146D-5C6C-4660-9C0D-9FA4D3E6C110}">
+<ds:datastoreItem xmlns:ds="http://schemas.openxmlformats.org/officeDocument/2006/customXml" ds:itemID="{7B8DFAF0-666E-4042-8770-6DD49ACD0E17}">
   <ds:schemaRefs>
     <ds:schemaRef ds:uri="http://schemas.openxmlformats.org/officeDocument/2006/bibliography"/>
   </ds:schemaRefs>

</xml_diff>